<commit_message>
0.3.5 czytanie definicji z pliku
</commit_message>
<xml_diff>
--- a/dokumentacja/pracaInżynierska_tekst.docx
+++ b/dokumentacja/pracaInżynierska_tekst.docx
@@ -160,7 +160,7 @@
               <w:pPr>
                 <w:pStyle w:val="Spistreci1"/>
                 <w:tabs>
-                  <w:tab w:val="left" w:pos="440"/>
+                  <w:tab w:val="left" w:pos="480"/>
                   <w:tab w:val="right" w:leader="dot" w:pos="9062"/>
                 </w:tabs>
                 <w:rPr>
@@ -180,7 +180,7 @@
               <w:r>
                 <w:fldChar w:fldCharType="separate"/>
               </w:r>
-              <w:hyperlink w:anchor="_Toc89974275" w:history="1">
+              <w:hyperlink w:anchor="_Toc90918421" w:history="1">
                 <w:r>
                   <w:rPr>
                     <w:rStyle w:val="Hipercze"/>
@@ -225,7 +225,7 @@
                     <w:noProof/>
                     <w:webHidden/>
                   </w:rPr>
-                  <w:instrText xml:space="preserve"> PAGEREF _Toc89974275 \h </w:instrText>
+                  <w:instrText xml:space="preserve"> PAGEREF _Toc90918421 \h </w:instrText>
                 </w:r>
                 <w:r>
                   <w:rPr>
@@ -271,7 +271,7 @@
                   <w:lang w:eastAsia="pl-PL"/>
                 </w:rPr>
               </w:pPr>
-              <w:hyperlink w:anchor="_Toc89974276" w:history="1">
+              <w:hyperlink w:anchor="_Toc90918422" w:history="1">
                 <w:r>
                   <w:rPr>
                     <w:rStyle w:val="Hipercze"/>
@@ -315,7 +315,7 @@
                     <w:noProof/>
                     <w:webHidden/>
                   </w:rPr>
-                  <w:instrText xml:space="preserve"> PAGEREF _Toc89974276 \h </w:instrText>
+                  <w:instrText xml:space="preserve"> PAGEREF _Toc90918422 \h </w:instrText>
                 </w:r>
                 <w:r>
                   <w:rPr>
@@ -361,7 +361,7 @@
                   <w:lang w:eastAsia="pl-PL"/>
                 </w:rPr>
               </w:pPr>
-              <w:hyperlink w:anchor="_Toc89974277" w:history="1">
+              <w:hyperlink w:anchor="_Toc90918423" w:history="1">
                 <w:r>
                   <w:rPr>
                     <w:rStyle w:val="Hipercze"/>
@@ -406,7 +406,7 @@
                     <w:noProof/>
                     <w:webHidden/>
                   </w:rPr>
-                  <w:instrText xml:space="preserve"> PAGEREF _Toc89974277 \h </w:instrText>
+                  <w:instrText xml:space="preserve"> PAGEREF _Toc90918423 \h </w:instrText>
                 </w:r>
                 <w:r>
                   <w:rPr>
@@ -452,7 +452,7 @@
                   <w:lang w:eastAsia="pl-PL"/>
                 </w:rPr>
               </w:pPr>
-              <w:hyperlink w:anchor="_Toc89974278" w:history="1">
+              <w:hyperlink w:anchor="_Toc90918424" w:history="1">
                 <w:r>
                   <w:rPr>
                     <w:rStyle w:val="Hipercze"/>
@@ -500,7 +500,7 @@
                     <w:noProof/>
                     <w:webHidden/>
                   </w:rPr>
-                  <w:instrText xml:space="preserve"> PAGEREF _Toc89974278 \h </w:instrText>
+                  <w:instrText xml:space="preserve"> PAGEREF _Toc90918424 \h </w:instrText>
                 </w:r>
                 <w:r>
                   <w:rPr>
@@ -546,7 +546,7 @@
                   <w:lang w:eastAsia="pl-PL"/>
                 </w:rPr>
               </w:pPr>
-              <w:hyperlink w:anchor="_Toc89974279" w:history="1">
+              <w:hyperlink w:anchor="_Toc90918425" w:history="1">
                 <w:r>
                   <w:rPr>
                     <w:rStyle w:val="Hipercze"/>
@@ -594,7 +594,7 @@
                     <w:noProof/>
                     <w:webHidden/>
                   </w:rPr>
-                  <w:instrText xml:space="preserve"> PAGEREF _Toc89974279 \h </w:instrText>
+                  <w:instrText xml:space="preserve"> PAGEREF _Toc90918425 \h </w:instrText>
                 </w:r>
                 <w:r>
                   <w:rPr>
@@ -629,7 +629,7 @@
               <w:pPr>
                 <w:pStyle w:val="Spistreci1"/>
                 <w:tabs>
-                  <w:tab w:val="left" w:pos="440"/>
+                  <w:tab w:val="left" w:pos="480"/>
                   <w:tab w:val="right" w:leader="dot" w:pos="9062"/>
                 </w:tabs>
                 <w:rPr>
@@ -640,7 +640,7 @@
                   <w:lang w:eastAsia="pl-PL"/>
                 </w:rPr>
               </w:pPr>
-              <w:hyperlink w:anchor="_Toc89974280" w:history="1">
+              <w:hyperlink w:anchor="_Toc90918426" w:history="1">
                 <w:r>
                   <w:rPr>
                     <w:rStyle w:val="Hipercze"/>
@@ -684,7 +684,7 @@
                     <w:noProof/>
                     <w:webHidden/>
                   </w:rPr>
-                  <w:instrText xml:space="preserve"> PAGEREF _Toc89974280 \h </w:instrText>
+                  <w:instrText xml:space="preserve"> PAGEREF _Toc90918426 \h </w:instrText>
                 </w:r>
                 <w:r>
                   <w:rPr>
@@ -719,7 +719,7 @@
               <w:pPr>
                 <w:pStyle w:val="Spistreci1"/>
                 <w:tabs>
-                  <w:tab w:val="left" w:pos="440"/>
+                  <w:tab w:val="left" w:pos="480"/>
                   <w:tab w:val="right" w:leader="dot" w:pos="9062"/>
                 </w:tabs>
                 <w:rPr>
@@ -730,7 +730,7 @@
                   <w:lang w:eastAsia="pl-PL"/>
                 </w:rPr>
               </w:pPr>
-              <w:hyperlink w:anchor="_Toc89974281" w:history="1">
+              <w:hyperlink w:anchor="_Toc90918427" w:history="1">
                 <w:r>
                   <w:rPr>
                     <w:rStyle w:val="Hipercze"/>
@@ -774,7 +774,7 @@
                     <w:noProof/>
                     <w:webHidden/>
                   </w:rPr>
-                  <w:instrText xml:space="preserve"> PAGEREF _Toc89974281 \h </w:instrText>
+                  <w:instrText xml:space="preserve"> PAGEREF _Toc90918427 \h </w:instrText>
                 </w:r>
                 <w:r>
                   <w:rPr>
@@ -820,7 +820,7 @@
                   <w:lang w:eastAsia="pl-PL"/>
                 </w:rPr>
               </w:pPr>
-              <w:hyperlink w:anchor="_Toc89974282" w:history="1">
+              <w:hyperlink w:anchor="_Toc90918428" w:history="1">
                 <w:r>
                   <w:rPr>
                     <w:rStyle w:val="Hipercze"/>
@@ -843,7 +843,7 @@
                     <w:rStyle w:val="Hipercze"/>
                     <w:noProof/>
                   </w:rPr>
-                  <w:t>Instalacja Leksera</w:t>
+                  <w:t>Dodatki</w:t>
                 </w:r>
                 <w:r>
                   <w:rPr>
@@ -864,7 +864,7 @@
                     <w:noProof/>
                     <w:webHidden/>
                   </w:rPr>
-                  <w:instrText xml:space="preserve"> PAGEREF _Toc89974282 \h </w:instrText>
+                  <w:instrText xml:space="preserve"> PAGEREF _Toc90918428 \h </w:instrText>
                 </w:r>
                 <w:r>
                   <w:rPr>
@@ -897,9 +897,9 @@
             </w:p>
             <w:p>
               <w:pPr>
-                <w:pStyle w:val="Spistreci2"/>
+                <w:pStyle w:val="Spistreci3"/>
                 <w:tabs>
-                  <w:tab w:val="left" w:pos="880"/>
+                  <w:tab w:val="left" w:pos="1320"/>
                   <w:tab w:val="right" w:leader="dot" w:pos="9062"/>
                 </w:tabs>
                 <w:rPr>
@@ -910,13 +910,13 @@
                   <w:lang w:eastAsia="pl-PL"/>
                 </w:rPr>
               </w:pPr>
-              <w:hyperlink w:anchor="_Toc89974283" w:history="1">
+              <w:hyperlink w:anchor="_Toc90918429" w:history="1">
                 <w:r>
                   <w:rPr>
                     <w:rStyle w:val="Hipercze"/>
                     <w:noProof/>
                   </w:rPr>
-                  <w:t>4.2</w:t>
+                  <w:t>4.1.1</w:t>
                 </w:r>
                 <w:r>
                   <w:rPr>
@@ -933,7 +933,7 @@
                     <w:rStyle w:val="Hipercze"/>
                     <w:noProof/>
                   </w:rPr>
-                  <w:t>Dodatki</w:t>
+                  <w:t>Logger</w:t>
                 </w:r>
                 <w:r>
                   <w:rPr>
@@ -954,7 +954,7 @@
                     <w:noProof/>
                     <w:webHidden/>
                   </w:rPr>
-                  <w:instrText xml:space="preserve"> PAGEREF _Toc89974283 \h </w:instrText>
+                  <w:instrText xml:space="preserve"> PAGEREF _Toc90918429 \h </w:instrText>
                 </w:r>
                 <w:r>
                   <w:rPr>
@@ -974,7 +974,7 @@
                     <w:noProof/>
                     <w:webHidden/>
                   </w:rPr>
-                  <w:t>11</w:t>
+                  <w:t>8</w:t>
                 </w:r>
                 <w:r>
                   <w:rPr>
@@ -993,20 +993,28 @@
                   <w:tab w:val="right" w:leader="dot" w:pos="9062"/>
                 </w:tabs>
                 <w:rPr>
+                  <w:rFonts w:asciiTheme="minorHAnsi" w:eastAsiaTheme="minorEastAsia" w:hAnsiTheme="minorHAnsi"/>
                   <w:noProof/>
+                  <w:color w:val="auto"/>
+                  <w:sz w:val="22"/>
+                  <w:lang w:eastAsia="pl-PL"/>
                 </w:rPr>
               </w:pPr>
-              <w:hyperlink w:anchor="_Toc89974284" w:history="1">
+              <w:hyperlink w:anchor="_Toc90918430" w:history="1">
                 <w:r>
                   <w:rPr>
                     <w:rStyle w:val="Hipercze"/>
                     <w:noProof/>
                   </w:rPr>
-                  <w:t>4.2.1</w:t>
-                </w:r>
-                <w:r>
-                  <w:rPr>
-                    <w:noProof/>
+                  <w:t>4.1.2</w:t>
+                </w:r>
+                <w:r>
+                  <w:rPr>
+                    <w:rFonts w:asciiTheme="minorHAnsi" w:eastAsiaTheme="minorEastAsia" w:hAnsiTheme="minorHAnsi"/>
+                    <w:noProof/>
+                    <w:color w:val="auto"/>
+                    <w:sz w:val="22"/>
+                    <w:lang w:eastAsia="pl-PL"/>
                   </w:rPr>
                   <w:tab/>
                 </w:r>
@@ -1015,7 +1023,7 @@
                     <w:rStyle w:val="Hipercze"/>
                     <w:noProof/>
                   </w:rPr>
-                  <w:t>Logger</w:t>
+                  <w:t>Uuid I IdCreator</w:t>
                 </w:r>
                 <w:r>
                   <w:rPr>
@@ -1036,7 +1044,7 @@
                     <w:noProof/>
                     <w:webHidden/>
                   </w:rPr>
-                  <w:instrText xml:space="preserve"> PAGEREF _Toc89974284 \h </w:instrText>
+                  <w:instrText xml:space="preserve"> PAGEREF _Toc90918430 \h </w:instrText>
                 </w:r>
                 <w:r>
                   <w:rPr>
@@ -1056,7 +1064,7 @@
                     <w:noProof/>
                     <w:webHidden/>
                   </w:rPr>
-                  <w:t>11</w:t>
+                  <w:t>10</w:t>
                 </w:r>
                 <w:r>
                   <w:rPr>
@@ -1082,7 +1090,7 @@
                   <w:lang w:eastAsia="pl-PL"/>
                 </w:rPr>
               </w:pPr>
-              <w:hyperlink w:anchor="_Toc89974285" w:history="1">
+              <w:hyperlink w:anchor="_Toc90918431" w:history="1">
                 <w:r>
                   <w:rPr>
                     <w:rStyle w:val="Hipercze"/>
@@ -1126,7 +1134,7 @@
                     <w:noProof/>
                     <w:webHidden/>
                   </w:rPr>
-                  <w:instrText xml:space="preserve"> PAGEREF _Toc89974285 \h </w:instrText>
+                  <w:instrText xml:space="preserve"> PAGEREF _Toc90918431 \h </w:instrText>
                 </w:r>
                 <w:r>
                   <w:rPr>
@@ -1146,7 +1154,7 @@
                     <w:noProof/>
                     <w:webHidden/>
                   </w:rPr>
-                  <w:t>12</w:t>
+                  <w:t>10</w:t>
                 </w:r>
                 <w:r>
                   <w:rPr>
@@ -1172,7 +1180,7 @@
                   <w:lang w:eastAsia="pl-PL"/>
                 </w:rPr>
               </w:pPr>
-              <w:hyperlink w:anchor="_Toc89974286" w:history="1">
+              <w:hyperlink w:anchor="_Toc90918432" w:history="1">
                 <w:r>
                   <w:rPr>
                     <w:rStyle w:val="Hipercze"/>
@@ -1216,7 +1224,7 @@
                     <w:noProof/>
                     <w:webHidden/>
                   </w:rPr>
-                  <w:instrText xml:space="preserve"> PAGEREF _Toc89974286 \h </w:instrText>
+                  <w:instrText xml:space="preserve"> PAGEREF _Toc90918432 \h </w:instrText>
                 </w:r>
                 <w:r>
                   <w:rPr>
@@ -1236,7 +1244,7 @@
                     <w:noProof/>
                     <w:webHidden/>
                   </w:rPr>
-                  <w:t>12</w:t>
+                  <w:t>10</w:t>
                 </w:r>
                 <w:r>
                   <w:rPr>
@@ -1262,7 +1270,7 @@
                   <w:lang w:eastAsia="pl-PL"/>
                 </w:rPr>
               </w:pPr>
-              <w:hyperlink w:anchor="_Toc89974287" w:history="1">
+              <w:hyperlink w:anchor="_Toc90918433" w:history="1">
                 <w:r>
                   <w:rPr>
                     <w:rStyle w:val="Hipercze"/>
@@ -1306,7 +1314,7 @@
                     <w:noProof/>
                     <w:webHidden/>
                   </w:rPr>
-                  <w:instrText xml:space="preserve"> PAGEREF _Toc89974287 \h </w:instrText>
+                  <w:instrText xml:space="preserve"> PAGEREF _Toc90918433 \h </w:instrText>
                 </w:r>
                 <w:r>
                   <w:rPr>
@@ -1326,7 +1334,101 @@
                     <w:noProof/>
                     <w:webHidden/>
                   </w:rPr>
-                  <w:t>13</w:t>
+                  <w:t>11</w:t>
+                </w:r>
+                <w:r>
+                  <w:rPr>
+                    <w:noProof/>
+                    <w:webHidden/>
+                  </w:rPr>
+                  <w:fldChar w:fldCharType="end"/>
+                </w:r>
+              </w:hyperlink>
+            </w:p>
+            <w:p>
+              <w:pPr>
+                <w:pStyle w:val="Spistreci1"/>
+                <w:tabs>
+                  <w:tab w:val="left" w:pos="480"/>
+                  <w:tab w:val="right" w:leader="dot" w:pos="9062"/>
+                </w:tabs>
+                <w:rPr>
+                  <w:rFonts w:asciiTheme="minorHAnsi" w:eastAsiaTheme="minorEastAsia" w:hAnsiTheme="minorHAnsi"/>
+                  <w:noProof/>
+                  <w:color w:val="auto"/>
+                  <w:sz w:val="22"/>
+                  <w:lang w:eastAsia="pl-PL"/>
+                </w:rPr>
+              </w:pPr>
+              <w:hyperlink w:anchor="_Toc90918434" w:history="1">
+                <w:r>
+                  <w:rPr>
+                    <w:rStyle w:val="Hipercze"/>
+                    <w:rFonts w:eastAsia="Times New Roman"/>
+                    <w:noProof/>
+                    <w:lang w:eastAsia="pl-PL"/>
+                  </w:rPr>
+                  <w:t>8</w:t>
+                </w:r>
+                <w:r>
+                  <w:rPr>
+                    <w:rFonts w:asciiTheme="minorHAnsi" w:eastAsiaTheme="minorEastAsia" w:hAnsiTheme="minorHAnsi"/>
+                    <w:noProof/>
+                    <w:color w:val="auto"/>
+                    <w:sz w:val="22"/>
+                    <w:lang w:eastAsia="pl-PL"/>
+                  </w:rPr>
+                  <w:tab/>
+                </w:r>
+                <w:r>
+                  <w:rPr>
+                    <w:rStyle w:val="Hipercze"/>
+                    <w:rFonts w:eastAsia="Times New Roman"/>
+                    <w:noProof/>
+                    <w:lang w:eastAsia="pl-PL"/>
+                  </w:rPr>
+                  <w:t>Dodatek A: Instalacja</w:t>
+                </w:r>
+                <w:r>
+                  <w:rPr>
+                    <w:noProof/>
+                    <w:webHidden/>
+                  </w:rPr>
+                  <w:tab/>
+                </w:r>
+                <w:r>
+                  <w:rPr>
+                    <w:noProof/>
+                    <w:webHidden/>
+                  </w:rPr>
+                  <w:fldChar w:fldCharType="begin"/>
+                </w:r>
+                <w:r>
+                  <w:rPr>
+                    <w:noProof/>
+                    <w:webHidden/>
+                  </w:rPr>
+                  <w:instrText xml:space="preserve"> PAGEREF _Toc90918434 \h </w:instrText>
+                </w:r>
+                <w:r>
+                  <w:rPr>
+                    <w:noProof/>
+                    <w:webHidden/>
+                  </w:rPr>
+                </w:r>
+                <w:r>
+                  <w:rPr>
+                    <w:noProof/>
+                    <w:webHidden/>
+                  </w:rPr>
+                  <w:fldChar w:fldCharType="separate"/>
+                </w:r>
+                <w:r>
+                  <w:rPr>
+                    <w:noProof/>
+                    <w:webHidden/>
+                  </w:rPr>
+                  <w:t>12</w:t>
                 </w:r>
                 <w:r>
                   <w:rPr>
@@ -1573,7 +1675,7 @@
           <w:shd w:val="clear" w:color="auto" w:fill="FFFFFF"/>
         </w:rPr>
       </w:pPr>
-      <w:bookmarkStart w:id="0" w:name="_Toc89974275"/>
+      <w:bookmarkStart w:id="0" w:name="_Toc90918421"/>
       <w:r>
         <w:rPr>
           <w:shd w:val="clear" w:color="auto" w:fill="FFFFFF"/>
@@ -1598,7 +1700,7 @@
       <w:pPr>
         <w:pStyle w:val="Nagwek2"/>
       </w:pPr>
-      <w:bookmarkStart w:id="1" w:name="_Toc89974276"/>
+      <w:bookmarkStart w:id="1" w:name="_Toc90918422"/>
       <w:r>
         <w:t>Język programowania</w:t>
       </w:r>
@@ -1783,7 +1885,7 @@
           <w:shd w:val="clear" w:color="auto" w:fill="FFFFFF"/>
         </w:rPr>
       </w:pPr>
-      <w:bookmarkStart w:id="2" w:name="_Toc89974277"/>
+      <w:bookmarkStart w:id="2" w:name="_Toc90918423"/>
       <w:r>
         <w:rPr>
           <w:shd w:val="clear" w:color="auto" w:fill="FFFFFF"/>
@@ -1943,6 +2045,7 @@
           <w:szCs w:val="24"/>
           <w:lang w:eastAsia="pl-PL"/>
         </w:rPr>
+        <w:lastRenderedPageBreak/>
         <w:pict>
           <v:shapetype id="_x0000_t75" coordsize="21600,21600" o:spt="75" o:preferrelative="t" path="m@4@5l@4@11@9@11@9@5xe" filled="f" stroked="f">
             <v:stroke joinstyle="miter"/>
@@ -1976,51 +2079,25 @@
       <w:r>
         <w:t xml:space="preserve">Rysunek </w:t>
       </w:r>
-      <w:r>
-        <w:fldChar w:fldCharType="begin"/>
-      </w:r>
-      <w:r>
-        <w:instrText xml:space="preserve"> STYLEREF 1 \s </w:instrText>
-      </w:r>
-      <w:r>
-        <w:fldChar w:fldCharType="separate"/>
-      </w:r>
-      <w:r>
-        <w:rPr>
-          <w:noProof/>
-        </w:rPr>
-        <w:t>2</w:t>
-      </w:r>
-      <w:r>
-        <w:rPr>
-          <w:noProof/>
-        </w:rPr>
-        <w:fldChar w:fldCharType="end"/>
-      </w:r>
+      <w:fldSimple w:instr=" STYLEREF 1 \s ">
+        <w:r>
+          <w:rPr>
+            <w:noProof/>
+          </w:rPr>
+          <w:t>2</w:t>
+        </w:r>
+      </w:fldSimple>
       <w:r>
         <w:t>.</w:t>
       </w:r>
-      <w:r>
-        <w:fldChar w:fldCharType="begin"/>
-      </w:r>
-      <w:r>
-        <w:instrText xml:space="preserve"> SEQ Rysunek \* ARABIC \s 1 </w:instrText>
-      </w:r>
-      <w:r>
-        <w:fldChar w:fldCharType="separate"/>
-      </w:r>
-      <w:r>
-        <w:rPr>
-          <w:noProof/>
-        </w:rPr>
-        <w:t>1</w:t>
-      </w:r>
-      <w:r>
-        <w:rPr>
-          <w:noProof/>
-        </w:rPr>
-        <w:fldChar w:fldCharType="end"/>
-      </w:r>
+      <w:fldSimple w:instr=" SEQ Rysunek \* ARABIC \s 1 ">
+        <w:r>
+          <w:rPr>
+            <w:noProof/>
+          </w:rPr>
+          <w:t>1</w:t>
+        </w:r>
+      </w:fldSimple>
       <w:r>
         <w:t xml:space="preserve"> Działanie kompilatora</w:t>
       </w:r>
@@ -2079,13 +2156,7 @@
             <w:rPr>
               <w:noProof/>
             </w:rPr>
-            <w:t xml:space="preserve"> </w:t>
-          </w:r>
-          <w:r>
-            <w:rPr>
-              <w:noProof/>
-            </w:rPr>
-            <w:t>(2)</w:t>
+            <w:t xml:space="preserve"> (2)</w:t>
           </w:r>
           <w:r>
             <w:fldChar w:fldCharType="end"/>
@@ -2120,51 +2191,25 @@
       <w:r>
         <w:t xml:space="preserve">Rysunek </w:t>
       </w:r>
-      <w:r>
-        <w:fldChar w:fldCharType="begin"/>
-      </w:r>
-      <w:r>
-        <w:instrText xml:space="preserve"> STYLEREF 1 \s </w:instrText>
-      </w:r>
-      <w:r>
-        <w:fldChar w:fldCharType="separate"/>
-      </w:r>
-      <w:r>
-        <w:rPr>
-          <w:noProof/>
-        </w:rPr>
-        <w:t>2</w:t>
-      </w:r>
-      <w:r>
-        <w:rPr>
-          <w:noProof/>
-        </w:rPr>
-        <w:fldChar w:fldCharType="end"/>
-      </w:r>
+      <w:fldSimple w:instr=" STYLEREF 1 \s ">
+        <w:r>
+          <w:rPr>
+            <w:noProof/>
+          </w:rPr>
+          <w:t>2</w:t>
+        </w:r>
+      </w:fldSimple>
       <w:r>
         <w:t>.</w:t>
       </w:r>
-      <w:r>
-        <w:fldChar w:fldCharType="begin"/>
-      </w:r>
-      <w:r>
-        <w:instrText xml:space="preserve"> SEQ Rysunek \* ARABIC \s 1 </w:instrText>
-      </w:r>
-      <w:r>
-        <w:fldChar w:fldCharType="separate"/>
-      </w:r>
-      <w:r>
-        <w:rPr>
-          <w:noProof/>
-        </w:rPr>
-        <w:t>2</w:t>
-      </w:r>
-      <w:r>
-        <w:rPr>
-          <w:noProof/>
-        </w:rPr>
-        <w:fldChar w:fldCharType="end"/>
-      </w:r>
+      <w:fldSimple w:instr=" SEQ Rysunek \* ARABIC \s 1 ">
+        <w:r>
+          <w:rPr>
+            <w:noProof/>
+          </w:rPr>
+          <w:t>2</w:t>
+        </w:r>
+      </w:fldSimple>
       <w:r>
         <w:t xml:space="preserve"> Działanie programu wynikowego</w:t>
       </w:r>
@@ -2198,7 +2243,6 @@
         <w:rPr>
           <w:lang w:eastAsia="pl-PL"/>
         </w:rPr>
-        <w:lastRenderedPageBreak/>
         <w:t>Zamiast tworzenia programu wyn</w:t>
       </w:r>
       <w:r>
@@ -2233,54 +2277,25 @@
       <w:r>
         <w:t xml:space="preserve">Rysunek </w:t>
       </w:r>
-      <w:r>
-        <w:fldChar w:fldCharType="begin"/>
-      </w:r>
-      <w:r>
-        <w:instrText xml:space="preserve"> STYLEREF 1 \s </w:instrText>
-      </w:r>
-      <w:r>
-        <w:fldChar w:fldCharType="separate"/>
-      </w:r>
-      <w:r>
-        <w:rPr>
-          <w:noProof/>
-        </w:rPr>
-        <w:t>2</w:t>
-      </w:r>
-      <w:r>
-        <w:rPr>
-          <w:noProof/>
-        </w:rPr>
-        <w:fldChar w:fldCharType="end"/>
-      </w:r>
+      <w:fldSimple w:instr=" STYLEREF 1 \s ">
+        <w:r>
+          <w:rPr>
+            <w:noProof/>
+          </w:rPr>
+          <w:t>2</w:t>
+        </w:r>
+      </w:fldSimple>
       <w:r>
         <w:t>.</w:t>
       </w:r>
-      <w:r>
-        <w:fldChar w:fldCharType="begin"/>
-      </w:r>
-      <w:r>
-        <w:instrText xml:space="preserve"> SEQ Rysunek \* ARA</w:instrText>
-      </w:r>
-      <w:r>
-        <w:instrText xml:space="preserve">BIC \s 1 </w:instrText>
-      </w:r>
-      <w:r>
-        <w:fldChar w:fldCharType="separate"/>
-      </w:r>
-      <w:r>
-        <w:rPr>
-          <w:noProof/>
-        </w:rPr>
-        <w:t>3</w:t>
-      </w:r>
-      <w:r>
-        <w:rPr>
-          <w:noProof/>
-        </w:rPr>
-        <w:fldChar w:fldCharType="end"/>
-      </w:r>
+      <w:fldSimple w:instr=" SEQ Rysunek \* ARABIC \s 1 ">
+        <w:r>
+          <w:rPr>
+            <w:noProof/>
+          </w:rPr>
+          <w:t>3</w:t>
+        </w:r>
+      </w:fldSimple>
       <w:r>
         <w:t xml:space="preserve"> Działanie interpretera</w:t>
       </w:r>
@@ -2480,54 +2495,25 @@
       <w:r>
         <w:t xml:space="preserve">Rysunek </w:t>
       </w:r>
-      <w:r>
-        <w:fldChar w:fldCharType="begin"/>
-      </w:r>
-      <w:r>
-        <w:instrText xml:space="preserve"> STYLEREF 1 \s </w:instrText>
-      </w:r>
-      <w:r>
-        <w:fldChar w:fldCharType="separate"/>
-      </w:r>
-      <w:r>
-        <w:rPr>
-          <w:noProof/>
-        </w:rPr>
-        <w:t>2</w:t>
-      </w:r>
-      <w:r>
-        <w:rPr>
-          <w:noProof/>
-        </w:rPr>
-        <w:fldChar w:fldCharType="end"/>
-      </w:r>
+      <w:fldSimple w:instr=" STYLEREF 1 \s ">
+        <w:r>
+          <w:rPr>
+            <w:noProof/>
+          </w:rPr>
+          <w:t>2</w:t>
+        </w:r>
+      </w:fldSimple>
       <w:r>
         <w:t>.</w:t>
       </w:r>
-      <w:r>
-        <w:fldChar w:fldCharType="begin"/>
-      </w:r>
-      <w:r>
-        <w:instrText xml:space="preserve"> </w:instrText>
-      </w:r>
-      <w:r>
-        <w:instrText xml:space="preserve">SEQ Rysunek \* ARABIC \s 1 </w:instrText>
-      </w:r>
-      <w:r>
-        <w:fldChar w:fldCharType="separate"/>
-      </w:r>
-      <w:r>
-        <w:rPr>
-          <w:noProof/>
-        </w:rPr>
-        <w:t>4</w:t>
-      </w:r>
-      <w:r>
-        <w:rPr>
-          <w:noProof/>
-        </w:rPr>
-        <w:fldChar w:fldCharType="end"/>
-      </w:r>
+      <w:fldSimple w:instr=" SEQ Rysunek \* ARABIC \s 1 ">
+        <w:r>
+          <w:rPr>
+            <w:noProof/>
+          </w:rPr>
+          <w:t>4</w:t>
+        </w:r>
+      </w:fldSimple>
       <w:r>
         <w:t xml:space="preserve"> kompilator JIT</w:t>
       </w:r>
@@ -2540,7 +2526,7 @@
           <w:lang w:eastAsia="pl-PL"/>
         </w:rPr>
       </w:pPr>
-      <w:bookmarkStart w:id="3" w:name="_Toc89974278"/>
+      <w:bookmarkStart w:id="3" w:name="_Toc90918424"/>
       <w:r>
         <w:rPr>
           <w:rFonts w:eastAsia="Times New Roman"/>
@@ -2617,51 +2603,25 @@
       <w:r>
         <w:t xml:space="preserve">Rysunek </w:t>
       </w:r>
-      <w:r>
-        <w:fldChar w:fldCharType="begin"/>
-      </w:r>
-      <w:r>
-        <w:instrText xml:space="preserve"> STYLEREF 1 \s </w:instrText>
-      </w:r>
-      <w:r>
-        <w:fldChar w:fldCharType="separate"/>
-      </w:r>
-      <w:r>
-        <w:rPr>
-          <w:noProof/>
-        </w:rPr>
-        <w:t>2</w:t>
-      </w:r>
-      <w:r>
-        <w:rPr>
-          <w:noProof/>
-        </w:rPr>
-        <w:fldChar w:fldCharType="end"/>
-      </w:r>
+      <w:fldSimple w:instr=" STYLEREF 1 \s ">
+        <w:r>
+          <w:rPr>
+            <w:noProof/>
+          </w:rPr>
+          <w:t>2</w:t>
+        </w:r>
+      </w:fldSimple>
       <w:r>
         <w:t>.</w:t>
       </w:r>
-      <w:r>
-        <w:fldChar w:fldCharType="begin"/>
-      </w:r>
-      <w:r>
-        <w:instrText xml:space="preserve"> SEQ Rysunek \* ARABIC \s 1 </w:instrText>
-      </w:r>
-      <w:r>
-        <w:fldChar w:fldCharType="separate"/>
-      </w:r>
-      <w:r>
-        <w:rPr>
-          <w:noProof/>
-        </w:rPr>
-        <w:t>5</w:t>
-      </w:r>
-      <w:r>
-        <w:rPr>
-          <w:noProof/>
-        </w:rPr>
-        <w:fldChar w:fldCharType="end"/>
-      </w:r>
+      <w:fldSimple w:instr=" SEQ Rysunek \* ARABIC \s 1 ">
+        <w:r>
+          <w:rPr>
+            <w:noProof/>
+          </w:rPr>
+          <w:t>5</w:t>
+        </w:r>
+      </w:fldSimple>
       <w:r>
         <w:t xml:space="preserve"> Proces tworzenia programu wykonywalnego</w:t>
       </w:r>
@@ -2820,7 +2780,7 @@
           <w:lang w:eastAsia="pl-PL"/>
         </w:rPr>
       </w:pPr>
-      <w:bookmarkStart w:id="4" w:name="_Toc89974279"/>
+      <w:bookmarkStart w:id="4" w:name="_Toc90918425"/>
       <w:r>
         <w:rPr>
           <w:rFonts w:eastAsia="Times New Roman"/>
@@ -3037,51 +2997,25 @@
       <w:r>
         <w:t xml:space="preserve">Rysunek </w:t>
       </w:r>
-      <w:r>
-        <w:fldChar w:fldCharType="begin"/>
-      </w:r>
-      <w:r>
-        <w:instrText xml:space="preserve"> STYLEREF 1 \s </w:instrText>
-      </w:r>
-      <w:r>
-        <w:fldChar w:fldCharType="separate"/>
-      </w:r>
-      <w:r>
-        <w:rPr>
-          <w:noProof/>
-        </w:rPr>
-        <w:t>2</w:t>
-      </w:r>
-      <w:r>
-        <w:rPr>
-          <w:noProof/>
-        </w:rPr>
-        <w:fldChar w:fldCharType="end"/>
-      </w:r>
+      <w:fldSimple w:instr=" STYLEREF 1 \s ">
+        <w:r>
+          <w:rPr>
+            <w:noProof/>
+          </w:rPr>
+          <w:t>2</w:t>
+        </w:r>
+      </w:fldSimple>
       <w:r>
         <w:t>.</w:t>
       </w:r>
-      <w:r>
-        <w:fldChar w:fldCharType="begin"/>
-      </w:r>
-      <w:r>
-        <w:instrText xml:space="preserve"> SEQ Rysunek \* ARABIC \s 1 </w:instrText>
-      </w:r>
-      <w:r>
-        <w:fldChar w:fldCharType="separate"/>
-      </w:r>
-      <w:r>
-        <w:rPr>
-          <w:noProof/>
-        </w:rPr>
-        <w:t>6</w:t>
-      </w:r>
-      <w:r>
-        <w:rPr>
-          <w:noProof/>
-        </w:rPr>
-        <w:fldChar w:fldCharType="end"/>
-      </w:r>
+      <w:fldSimple w:instr=" SEQ Rysunek \* ARABIC \s 1 ">
+        <w:r>
+          <w:rPr>
+            <w:noProof/>
+          </w:rPr>
+          <w:t>6</w:t>
+        </w:r>
+      </w:fldSimple>
       <w:r>
         <w:t xml:space="preserve"> Fazy kompilacji</w:t>
       </w:r>
@@ -3158,14 +3092,7 @@
               <w:noProof/>
               <w:lang w:eastAsia="pl-PL"/>
             </w:rPr>
-            <w:t xml:space="preserve"> </w:t>
-          </w:r>
-          <w:r>
-            <w:rPr>
-              <w:noProof/>
-              <w:lang w:eastAsia="pl-PL"/>
-            </w:rPr>
-            <w:t>(2)</w:t>
+            <w:t xml:space="preserve"> (2)</w:t>
           </w:r>
           <w:r>
             <w:rPr>
@@ -3993,51 +3920,25 @@
       <w:r>
         <w:t xml:space="preserve">Rysunek </w:t>
       </w:r>
-      <w:r>
-        <w:fldChar w:fldCharType="begin"/>
-      </w:r>
-      <w:r>
-        <w:instrText xml:space="preserve"> STYLEREF 1 \s </w:instrText>
-      </w:r>
-      <w:r>
-        <w:fldChar w:fldCharType="separate"/>
-      </w:r>
-      <w:r>
-        <w:rPr>
-          <w:noProof/>
-        </w:rPr>
-        <w:t>2</w:t>
-      </w:r>
-      <w:r>
-        <w:rPr>
-          <w:noProof/>
-        </w:rPr>
-        <w:fldChar w:fldCharType="end"/>
-      </w:r>
+      <w:fldSimple w:instr=" STYLEREF 1 \s ">
+        <w:r>
+          <w:rPr>
+            <w:noProof/>
+          </w:rPr>
+          <w:t>2</w:t>
+        </w:r>
+      </w:fldSimple>
       <w:r>
         <w:t>.</w:t>
       </w:r>
-      <w:r>
-        <w:fldChar w:fldCharType="begin"/>
-      </w:r>
-      <w:r>
-        <w:instrText xml:space="preserve"> SEQ Rysunek \* ARABIC \s 1 </w:instrText>
-      </w:r>
-      <w:r>
-        <w:fldChar w:fldCharType="separate"/>
-      </w:r>
-      <w:r>
-        <w:rPr>
-          <w:noProof/>
-        </w:rPr>
-        <w:t>7</w:t>
-      </w:r>
-      <w:r>
-        <w:rPr>
-          <w:noProof/>
-        </w:rPr>
-        <w:fldChar w:fldCharType="end"/>
-      </w:r>
+      <w:fldSimple w:instr=" SEQ Rysunek \* ARABIC \s 1 ">
+        <w:r>
+          <w:rPr>
+            <w:noProof/>
+          </w:rPr>
+          <w:t>7</w:t>
+        </w:r>
+      </w:fldSimple>
       <w:r>
         <w:t xml:space="preserve"> Translacja wyrażenia  wynik = suma + iloczyn * 60</w:t>
       </w:r>
@@ -4046,7 +3947,7 @@
       <w:pPr>
         <w:pStyle w:val="Nagwek1"/>
       </w:pPr>
-      <w:bookmarkStart w:id="5" w:name="_Toc89974280"/>
+      <w:bookmarkStart w:id="5" w:name="_Toc90918426"/>
       <w:proofErr w:type="spellStart"/>
       <w:r>
         <w:lastRenderedPageBreak/>
@@ -4059,7 +3960,7 @@
       <w:pPr>
         <w:pStyle w:val="Nagwek1"/>
       </w:pPr>
-      <w:bookmarkStart w:id="6" w:name="_Toc89974281"/>
+      <w:bookmarkStart w:id="6" w:name="_Toc90918427"/>
       <w:r>
         <w:t>Interfejs użytkownika</w:t>
       </w:r>
@@ -4069,904 +3970,11 @@
       <w:pPr>
         <w:pStyle w:val="Nagwek2"/>
       </w:pPr>
-      <w:bookmarkStart w:id="7" w:name="_Toc89974282"/>
-      <w:r>
-        <w:t xml:space="preserve">Instalacja </w:t>
-      </w:r>
-      <w:proofErr w:type="spellStart"/>
-      <w:r>
-        <w:t>Leksera</w:t>
+      <w:bookmarkStart w:id="7" w:name="_Toc90918428"/>
+      <w:r>
+        <w:t>Dodatki</w:t>
       </w:r>
       <w:bookmarkEnd w:id="7"/>
-      <w:proofErr w:type="spellEnd"/>
-    </w:p>
-    <w:p/>
-    <w:p>
-      <w:proofErr w:type="spellStart"/>
-      <w:r>
-        <w:t>Lekser</w:t>
-      </w:r>
-      <w:proofErr w:type="spellEnd"/>
-      <w:r>
-        <w:t>++ jest dynamiczną biblioteką c++. Pokażę jak poprawnie dodać ją do naszego projektu na przykładzie visualStudio2019.</w:t>
-      </w:r>
-    </w:p>
-    <w:p>
-      <w:r>
-        <w:t>Na początku musimy dodać nagłówki biblioteki, w tym celu otwieramy właściwości projektu, klikając prawym przyciskiem na jego nazwę w Solution Explorer (Eksploratorze rozwiązań).</w:t>
-      </w:r>
-    </w:p>
-    <w:p>
-      <w:pPr>
-        <w:keepNext/>
-      </w:pPr>
-      <w:r>
-        <w:t>.</w:t>
-      </w:r>
-      <w:r>
-        <w:rPr>
-          <w:noProof/>
-          <w:lang w:eastAsia="pl-PL"/>
-        </w:rPr>
-        <w:drawing>
-          <wp:inline distT="0" distB="0" distL="0" distR="0" wp14:anchorId="1CB37764" wp14:editId="2BF7F020">
-            <wp:extent cx="2663687" cy="4675263"/>
-            <wp:effectExtent l="0" t="0" r="3810" b="0"/>
-            <wp:docPr id="1" name="Obraz 1" descr="C:\Users\Czapla\AppData\Local\Microsoft\Windows\INetCache\Content.Word\instrukcja1.jpg"/>
-            <wp:cNvGraphicFramePr>
-              <a:graphicFrameLocks xmlns:a="http://schemas.openxmlformats.org/drawingml/2006/main" noChangeAspect="1"/>
-            </wp:cNvGraphicFramePr>
-            <a:graphic xmlns:a="http://schemas.openxmlformats.org/drawingml/2006/main">
-              <a:graphicData uri="http://schemas.openxmlformats.org/drawingml/2006/picture">
-                <pic:pic xmlns:pic="http://schemas.openxmlformats.org/drawingml/2006/picture">
-                  <pic:nvPicPr>
-                    <pic:cNvPr id="0" name="Picture 12" descr="C:\Users\Czapla\AppData\Local\Microsoft\Windows\INetCache\Content.Word\instrukcja1.jpg"/>
-                    <pic:cNvPicPr>
-                      <a:picLocks noChangeAspect="1" noChangeArrowheads="1"/>
-                    </pic:cNvPicPr>
-                  </pic:nvPicPr>
-                  <pic:blipFill>
-                    <a:blip r:embed="rId17">
-                      <a:extLst>
-                        <a:ext uri="{28A0092B-C50C-407E-A947-70E740481C1C}">
-                          <a14:useLocalDpi xmlns:a14="http://schemas.microsoft.com/office/drawing/2010/main" val="0"/>
-                        </a:ext>
-                      </a:extLst>
-                    </a:blip>
-                    <a:srcRect/>
-                    <a:stretch>
-                      <a:fillRect/>
-                    </a:stretch>
-                  </pic:blipFill>
-                  <pic:spPr bwMode="auto">
-                    <a:xfrm>
-                      <a:off x="0" y="0"/>
-                      <a:ext cx="2663687" cy="4675263"/>
-                    </a:xfrm>
-                    <a:prstGeom prst="rect">
-                      <a:avLst/>
-                    </a:prstGeom>
-                    <a:noFill/>
-                    <a:ln>
-                      <a:noFill/>
-                    </a:ln>
-                  </pic:spPr>
-                </pic:pic>
-              </a:graphicData>
-            </a:graphic>
-          </wp:inline>
-        </w:drawing>
-      </w:r>
-    </w:p>
-    <w:p>
-      <w:pPr>
-        <w:pStyle w:val="Legenda"/>
-        <w:rPr>
-          <w:rStyle w:val="Pogrubienie"/>
-          <w:b/>
-        </w:rPr>
-      </w:pPr>
-      <w:r>
-        <w:rPr>
-          <w:rStyle w:val="Pogrubienie"/>
-          <w:b/>
-        </w:rPr>
-        <w:t xml:space="preserve">Rysunek </w:t>
-      </w:r>
-      <w:r>
-        <w:rPr>
-          <w:rStyle w:val="Pogrubienie"/>
-          <w:b/>
-        </w:rPr>
-        <w:fldChar w:fldCharType="begin"/>
-      </w:r>
-      <w:r>
-        <w:rPr>
-          <w:rStyle w:val="Pogrubienie"/>
-          <w:b/>
-        </w:rPr>
-        <w:instrText xml:space="preserve"> STYLEREF 1 \s </w:instrText>
-      </w:r>
-      <w:r>
-        <w:rPr>
-          <w:rStyle w:val="Pogrubienie"/>
-          <w:b/>
-        </w:rPr>
-        <w:fldChar w:fldCharType="separate"/>
-      </w:r>
-      <w:r>
-        <w:rPr>
-          <w:rStyle w:val="Pogrubienie"/>
-          <w:b/>
-          <w:noProof/>
-        </w:rPr>
-        <w:t>4</w:t>
-      </w:r>
-      <w:r>
-        <w:rPr>
-          <w:rStyle w:val="Pogrubienie"/>
-          <w:b/>
-        </w:rPr>
-        <w:fldChar w:fldCharType="end"/>
-      </w:r>
-      <w:r>
-        <w:rPr>
-          <w:rStyle w:val="Pogrubienie"/>
-          <w:b/>
-        </w:rPr>
-        <w:t>.</w:t>
-      </w:r>
-      <w:r>
-        <w:rPr>
-          <w:rStyle w:val="Pogrubienie"/>
-          <w:b/>
-        </w:rPr>
-        <w:fldChar w:fldCharType="begin"/>
-      </w:r>
-      <w:r>
-        <w:rPr>
-          <w:rStyle w:val="Pogrubienie"/>
-          <w:b/>
-        </w:rPr>
-        <w:instrText xml:space="preserve"> SEQ Rysunek \* ARABIC \s 1 </w:instrText>
-      </w:r>
-      <w:r>
-        <w:rPr>
-          <w:rStyle w:val="Pogrubienie"/>
-          <w:b/>
-        </w:rPr>
-        <w:fldChar w:fldCharType="separate"/>
-      </w:r>
-      <w:r>
-        <w:rPr>
-          <w:rStyle w:val="Pogrubienie"/>
-          <w:b/>
-          <w:noProof/>
-        </w:rPr>
-        <w:t>1</w:t>
-      </w:r>
-      <w:r>
-        <w:rPr>
-          <w:rStyle w:val="Pogrubienie"/>
-          <w:b/>
-        </w:rPr>
-        <w:fldChar w:fldCharType="end"/>
-      </w:r>
-      <w:r>
-        <w:rPr>
-          <w:rStyle w:val="Pogrubienie"/>
-          <w:b/>
-        </w:rPr>
-        <w:t xml:space="preserve"> Uruchomienie Właściwości</w:t>
-      </w:r>
-      <w:r>
-        <w:rPr>
-          <w:rStyle w:val="Pogrubienie"/>
-          <w:b/>
-        </w:rPr>
-        <w:t>.</w:t>
-      </w:r>
-    </w:p>
-    <w:p/>
-    <w:p/>
-    <w:p/>
-    <w:p>
-      <w:r>
-        <w:lastRenderedPageBreak/>
-        <w:t xml:space="preserve">W zakładce C/C++ szukamy własności </w:t>
-      </w:r>
-      <w:proofErr w:type="spellStart"/>
-      <w:r>
-        <w:t>Additional</w:t>
-      </w:r>
-      <w:proofErr w:type="spellEnd"/>
-      <w:r>
-        <w:t xml:space="preserve"> </w:t>
-      </w:r>
-      <w:proofErr w:type="spellStart"/>
-      <w:r>
-        <w:t>Include</w:t>
-      </w:r>
-      <w:proofErr w:type="spellEnd"/>
-      <w:r>
-        <w:t xml:space="preserve"> </w:t>
-      </w:r>
-      <w:proofErr w:type="spellStart"/>
-      <w:r>
-        <w:t>Directories</w:t>
-      </w:r>
-      <w:proofErr w:type="spellEnd"/>
-      <w:r>
-        <w:t xml:space="preserve"> (Dodatkowe katalogi plików nagłówkowych).</w:t>
-      </w:r>
-    </w:p>
-    <w:p>
-      <w:pPr>
-        <w:keepNext/>
-      </w:pPr>
-      <w:r>
-        <w:rPr>
-          <w:noProof/>
-          <w:lang w:eastAsia="pl-PL"/>
-        </w:rPr>
-        <w:drawing>
-          <wp:inline distT="0" distB="0" distL="0" distR="0" wp14:anchorId="23FF1444" wp14:editId="0BB9457B">
-            <wp:extent cx="4731026" cy="3260315"/>
-            <wp:effectExtent l="0" t="0" r="0" b="0"/>
-            <wp:docPr id="4" name="Obraz 4"/>
-            <wp:cNvGraphicFramePr>
-              <a:graphicFrameLocks xmlns:a="http://schemas.openxmlformats.org/drawingml/2006/main" noChangeAspect="1"/>
-            </wp:cNvGraphicFramePr>
-            <a:graphic xmlns:a="http://schemas.openxmlformats.org/drawingml/2006/main">
-              <a:graphicData uri="http://schemas.openxmlformats.org/drawingml/2006/picture">
-                <pic:pic xmlns:pic="http://schemas.openxmlformats.org/drawingml/2006/picture">
-                  <pic:nvPicPr>
-                    <pic:cNvPr id="0" name=""/>
-                    <pic:cNvPicPr/>
-                  </pic:nvPicPr>
-                  <pic:blipFill>
-                    <a:blip r:embed="rId18"/>
-                    <a:stretch>
-                      <a:fillRect/>
-                    </a:stretch>
-                  </pic:blipFill>
-                  <pic:spPr>
-                    <a:xfrm>
-                      <a:off x="0" y="0"/>
-                      <a:ext cx="4736480" cy="3264074"/>
-                    </a:xfrm>
-                    <a:prstGeom prst="rect">
-                      <a:avLst/>
-                    </a:prstGeom>
-                  </pic:spPr>
-                </pic:pic>
-              </a:graphicData>
-            </a:graphic>
-          </wp:inline>
-        </w:drawing>
-      </w:r>
-    </w:p>
-    <w:p>
-      <w:pPr>
-        <w:pStyle w:val="Legenda"/>
-      </w:pPr>
-      <w:r>
-        <w:t xml:space="preserve">Rysunek </w:t>
-      </w:r>
-      <w:r>
-        <w:fldChar w:fldCharType="begin"/>
-      </w:r>
-      <w:r>
-        <w:instrText xml:space="preserve"> STYLEREF 1 \s </w:instrText>
-      </w:r>
-      <w:r>
-        <w:fldChar w:fldCharType="separate"/>
-      </w:r>
-      <w:r>
-        <w:rPr>
-          <w:noProof/>
-        </w:rPr>
-        <w:t>4</w:t>
-      </w:r>
-      <w:r>
-        <w:rPr>
-          <w:noProof/>
-        </w:rPr>
-        <w:fldChar w:fldCharType="end"/>
-      </w:r>
-      <w:r>
-        <w:t>.</w:t>
-      </w:r>
-      <w:r>
-        <w:fldChar w:fldCharType="begin"/>
-      </w:r>
-      <w:r>
-        <w:instrText xml:space="preserve"> SEQ Rysunek \* ARABIC \s 1 </w:instrText>
-      </w:r>
-      <w:r>
-        <w:fldChar w:fldCharType="separate"/>
-      </w:r>
-      <w:r>
-        <w:rPr>
-          <w:noProof/>
-        </w:rPr>
-        <w:t>2</w:t>
-      </w:r>
-      <w:r>
-        <w:rPr>
-          <w:noProof/>
-        </w:rPr>
-        <w:fldChar w:fldCharType="end"/>
-      </w:r>
-      <w:r>
-        <w:t xml:space="preserve"> </w:t>
-      </w:r>
-      <w:proofErr w:type="spellStart"/>
-      <w:r>
-        <w:t>Additional</w:t>
-      </w:r>
-      <w:proofErr w:type="spellEnd"/>
-      <w:r>
-        <w:t xml:space="preserve"> </w:t>
-      </w:r>
-      <w:proofErr w:type="spellStart"/>
-      <w:r>
-        <w:t>Include</w:t>
-      </w:r>
-      <w:proofErr w:type="spellEnd"/>
-      <w:r>
-        <w:t xml:space="preserve"> </w:t>
-      </w:r>
-      <w:proofErr w:type="spellStart"/>
-      <w:r>
-        <w:t>Directories</w:t>
-      </w:r>
-      <w:proofErr w:type="spellEnd"/>
-      <w:r>
-        <w:t>.</w:t>
-      </w:r>
-    </w:p>
-    <w:p>
-      <w:pPr>
-        <w:keepNext/>
-      </w:pPr>
-      <w:r>
-        <w:t xml:space="preserve">I dodajemy ścieżkę do folderu </w:t>
-      </w:r>
-      <w:proofErr w:type="spellStart"/>
-      <w:r>
-        <w:t>Lekser</w:t>
-      </w:r>
-      <w:proofErr w:type="spellEnd"/>
-      <w:r>
-        <w:t>++/</w:t>
-      </w:r>
-      <w:proofErr w:type="spellStart"/>
-      <w:r>
-        <w:t>src</w:t>
-      </w:r>
-      <w:proofErr w:type="spellEnd"/>
-      <w:r>
-        <w:t>.</w:t>
-      </w:r>
-    </w:p>
-    <w:p>
-      <w:pPr>
-        <w:keepNext/>
-      </w:pPr>
-      <w:r>
-        <w:rPr>
-          <w:noProof/>
-          <w:lang w:eastAsia="pl-PL"/>
-        </w:rPr>
-        <w:drawing>
-          <wp:inline distT="0" distB="0" distL="0" distR="0">
-            <wp:extent cx="2830830" cy="2472690"/>
-            <wp:effectExtent l="0" t="0" r="7620" b="3810"/>
-            <wp:docPr id="8" name="Obraz 8" descr="instrukcja1"/>
-            <wp:cNvGraphicFramePr>
-              <a:graphicFrameLocks xmlns:a="http://schemas.openxmlformats.org/drawingml/2006/main" noChangeAspect="1"/>
-            </wp:cNvGraphicFramePr>
-            <a:graphic xmlns:a="http://schemas.openxmlformats.org/drawingml/2006/main">
-              <a:graphicData uri="http://schemas.openxmlformats.org/drawingml/2006/picture">
-                <pic:pic xmlns:pic="http://schemas.openxmlformats.org/drawingml/2006/picture">
-                  <pic:nvPicPr>
-                    <pic:cNvPr id="0" name="Picture 14" descr="instrukcja1"/>
-                    <pic:cNvPicPr>
-                      <a:picLocks noChangeAspect="1" noChangeArrowheads="1"/>
-                    </pic:cNvPicPr>
-                  </pic:nvPicPr>
-                  <pic:blipFill>
-                    <a:blip r:embed="rId19">
-                      <a:extLst>
-                        <a:ext uri="{28A0092B-C50C-407E-A947-70E740481C1C}">
-                          <a14:useLocalDpi xmlns:a14="http://schemas.microsoft.com/office/drawing/2010/main" val="0"/>
-                        </a:ext>
-                      </a:extLst>
-                    </a:blip>
-                    <a:srcRect/>
-                    <a:stretch>
-                      <a:fillRect/>
-                    </a:stretch>
-                  </pic:blipFill>
-                  <pic:spPr bwMode="auto">
-                    <a:xfrm>
-                      <a:off x="0" y="0"/>
-                      <a:ext cx="2830830" cy="2472690"/>
-                    </a:xfrm>
-                    <a:prstGeom prst="rect">
-                      <a:avLst/>
-                    </a:prstGeom>
-                    <a:noFill/>
-                    <a:ln>
-                      <a:noFill/>
-                    </a:ln>
-                  </pic:spPr>
-                </pic:pic>
-              </a:graphicData>
-            </a:graphic>
-          </wp:inline>
-        </w:drawing>
-      </w:r>
-    </w:p>
-    <w:p>
-      <w:pPr>
-        <w:pStyle w:val="Legenda"/>
-        <w:spacing w:before="100"/>
-      </w:pPr>
-      <w:r>
-        <w:t xml:space="preserve">Rysunek </w:t>
-      </w:r>
-      <w:r>
-        <w:fldChar w:fldCharType="begin"/>
-      </w:r>
-      <w:r>
-        <w:instrText xml:space="preserve"> STYLEREF 1 \s </w:instrText>
-      </w:r>
-      <w:r>
-        <w:fldChar w:fldCharType="separate"/>
-      </w:r>
-      <w:r>
-        <w:rPr>
-          <w:noProof/>
-        </w:rPr>
-        <w:t>4</w:t>
-      </w:r>
-      <w:r>
-        <w:rPr>
-          <w:noProof/>
-        </w:rPr>
-        <w:fldChar w:fldCharType="end"/>
-      </w:r>
-      <w:r>
-        <w:t>.</w:t>
-      </w:r>
-      <w:r>
-        <w:fldChar w:fldCharType="begin"/>
-      </w:r>
-      <w:r>
-        <w:instrText xml:space="preserve"> SEQ Rysunek \* ARABIC \s 1 </w:instrText>
-      </w:r>
-      <w:r>
-        <w:fldChar w:fldCharType="separate"/>
-      </w:r>
-      <w:r>
-        <w:rPr>
-          <w:noProof/>
-        </w:rPr>
-        <w:t>3</w:t>
-      </w:r>
-      <w:r>
-        <w:rPr>
-          <w:noProof/>
-        </w:rPr>
-        <w:fldChar w:fldCharType="end"/>
-      </w:r>
-      <w:r>
-        <w:t xml:space="preserve"> Dodawanie ścieżki.</w:t>
-      </w:r>
-    </w:p>
-    <w:p/>
-    <w:p/>
-    <w:p/>
-    <w:p>
-      <w:r>
-        <w:lastRenderedPageBreak/>
-        <w:t xml:space="preserve">W zakładce Linker (Konsolidator) w własności </w:t>
-      </w:r>
-      <w:proofErr w:type="spellStart"/>
-      <w:r>
-        <w:t>Additional</w:t>
-      </w:r>
-      <w:proofErr w:type="spellEnd"/>
-      <w:r>
-        <w:t xml:space="preserve"> </w:t>
-      </w:r>
-      <w:r>
-        <w:t>Library</w:t>
-      </w:r>
-      <w:r>
-        <w:t xml:space="preserve"> </w:t>
-      </w:r>
-      <w:proofErr w:type="spellStart"/>
-      <w:r>
-        <w:t>Directories</w:t>
-      </w:r>
-      <w:proofErr w:type="spellEnd"/>
-      <w:r>
-        <w:t xml:space="preserve"> (Dodatkowe katalogi biblioteki) dodajemy ścieżkę do katalogu </w:t>
-      </w:r>
-      <w:proofErr w:type="spellStart"/>
-      <w:r>
-        <w:t>Lekser</w:t>
-      </w:r>
-      <w:proofErr w:type="spellEnd"/>
-      <w:r>
-        <w:t>++/</w:t>
-      </w:r>
-      <w:proofErr w:type="spellStart"/>
-      <w:r>
-        <w:t>lib</w:t>
-      </w:r>
-      <w:proofErr w:type="spellEnd"/>
-      <w:r>
-        <w:t>.</w:t>
-      </w:r>
-    </w:p>
-    <w:p>
-      <w:pPr>
-        <w:keepNext/>
-      </w:pPr>
-      <w:r>
-        <w:rPr>
-          <w:noProof/>
-          <w:lang w:eastAsia="pl-PL"/>
-        </w:rPr>
-        <w:drawing>
-          <wp:inline distT="0" distB="0" distL="0" distR="0" wp14:anchorId="0975611C" wp14:editId="771B1F0C">
-            <wp:extent cx="4709901" cy="3228229"/>
-            <wp:effectExtent l="0" t="0" r="0" b="0"/>
-            <wp:docPr id="5" name="Obraz 5"/>
-            <wp:cNvGraphicFramePr>
-              <a:graphicFrameLocks xmlns:a="http://schemas.openxmlformats.org/drawingml/2006/main" noChangeAspect="1"/>
-            </wp:cNvGraphicFramePr>
-            <a:graphic xmlns:a="http://schemas.openxmlformats.org/drawingml/2006/main">
-              <a:graphicData uri="http://schemas.openxmlformats.org/drawingml/2006/picture">
-                <pic:pic xmlns:pic="http://schemas.openxmlformats.org/drawingml/2006/picture">
-                  <pic:nvPicPr>
-                    <pic:cNvPr id="0" name=""/>
-                    <pic:cNvPicPr/>
-                  </pic:nvPicPr>
-                  <pic:blipFill>
-                    <a:blip r:embed="rId20"/>
-                    <a:stretch>
-                      <a:fillRect/>
-                    </a:stretch>
-                  </pic:blipFill>
-                  <pic:spPr>
-                    <a:xfrm>
-                      <a:off x="0" y="0"/>
-                      <a:ext cx="4722374" cy="3236778"/>
-                    </a:xfrm>
-                    <a:prstGeom prst="rect">
-                      <a:avLst/>
-                    </a:prstGeom>
-                  </pic:spPr>
-                </pic:pic>
-              </a:graphicData>
-            </a:graphic>
-          </wp:inline>
-        </w:drawing>
-      </w:r>
-    </w:p>
-    <w:p>
-      <w:pPr>
-        <w:pStyle w:val="Legenda"/>
-        <w:spacing w:before="100"/>
-      </w:pPr>
-      <w:r>
-        <w:t xml:space="preserve">Rysunek </w:t>
-      </w:r>
-      <w:r>
-        <w:fldChar w:fldCharType="begin"/>
-      </w:r>
-      <w:r>
-        <w:instrText xml:space="preserve"> STYLEREF 1 \s </w:instrText>
-      </w:r>
-      <w:r>
-        <w:fldChar w:fldCharType="separate"/>
-      </w:r>
-      <w:r>
-        <w:rPr>
-          <w:noProof/>
-        </w:rPr>
-        <w:t>4</w:t>
-      </w:r>
-      <w:r>
-        <w:rPr>
-          <w:noProof/>
-        </w:rPr>
-        <w:fldChar w:fldCharType="end"/>
-      </w:r>
-      <w:r>
-        <w:t>.</w:t>
-      </w:r>
-      <w:r>
-        <w:fldChar w:fldCharType="begin"/>
-      </w:r>
-      <w:r>
-        <w:instrText xml:space="preserve"> SEQ Rysunek \* ARABIC \s 1 </w:instrText>
-      </w:r>
-      <w:r>
-        <w:fldChar w:fldCharType="separate"/>
-      </w:r>
-      <w:r>
-        <w:rPr>
-          <w:noProof/>
-        </w:rPr>
-        <w:t>4</w:t>
-      </w:r>
-      <w:r>
-        <w:rPr>
-          <w:noProof/>
-        </w:rPr>
-        <w:fldChar w:fldCharType="end"/>
-      </w:r>
-      <w:r>
-        <w:t xml:space="preserve"> </w:t>
-      </w:r>
-      <w:proofErr w:type="spellStart"/>
-      <w:r>
-        <w:t>Additional</w:t>
-      </w:r>
-      <w:proofErr w:type="spellEnd"/>
-      <w:r>
-        <w:t xml:space="preserve"> Library </w:t>
-      </w:r>
-      <w:proofErr w:type="spellStart"/>
-      <w:r>
-        <w:t>Directories</w:t>
-      </w:r>
-      <w:proofErr w:type="spellEnd"/>
-      <w:r>
-        <w:t>.</w:t>
-      </w:r>
-    </w:p>
-    <w:p>
-      <w:r>
-        <w:t xml:space="preserve">Przechodzimy do Linker (Konsolidator)-&gt;Input (Dane wejściowe) i właściwość </w:t>
-      </w:r>
-      <w:proofErr w:type="spellStart"/>
-      <w:r>
-        <w:t>Additional</w:t>
-      </w:r>
-      <w:proofErr w:type="spellEnd"/>
-      <w:r>
-        <w:t xml:space="preserve"> </w:t>
-      </w:r>
-      <w:proofErr w:type="spellStart"/>
-      <w:r>
-        <w:t>Dependencies</w:t>
-      </w:r>
-      <w:proofErr w:type="spellEnd"/>
-      <w:r>
-        <w:t xml:space="preserve"> (Dodatkowe zależności) wzbogacamy o </w:t>
-      </w:r>
-      <w:proofErr w:type="spellStart"/>
-      <w:r>
-        <w:t>Lekser</w:t>
-      </w:r>
-      <w:proofErr w:type="spellEnd"/>
-      <w:r>
-        <w:t>++.</w:t>
-      </w:r>
-      <w:proofErr w:type="spellStart"/>
-      <w:r>
-        <w:t>lib</w:t>
-      </w:r>
-      <w:proofErr w:type="spellEnd"/>
-      <w:r>
-        <w:t>.</w:t>
-      </w:r>
-    </w:p>
-    <w:p>
-      <w:pPr>
-        <w:keepNext/>
-      </w:pPr>
-      <w:r>
-        <w:rPr>
-          <w:noProof/>
-          <w:lang w:eastAsia="pl-PL"/>
-        </w:rPr>
-        <w:drawing>
-          <wp:inline distT="0" distB="0" distL="0" distR="0" wp14:anchorId="1E90D44B" wp14:editId="352D0595">
-            <wp:extent cx="5009322" cy="3435588"/>
-            <wp:effectExtent l="0" t="0" r="1270" b="0"/>
-            <wp:docPr id="6" name="Obraz 6"/>
-            <wp:cNvGraphicFramePr>
-              <a:graphicFrameLocks xmlns:a="http://schemas.openxmlformats.org/drawingml/2006/main" noChangeAspect="1"/>
-            </wp:cNvGraphicFramePr>
-            <a:graphic xmlns:a="http://schemas.openxmlformats.org/drawingml/2006/main">
-              <a:graphicData uri="http://schemas.openxmlformats.org/drawingml/2006/picture">
-                <pic:pic xmlns:pic="http://schemas.openxmlformats.org/drawingml/2006/picture">
-                  <pic:nvPicPr>
-                    <pic:cNvPr id="0" name=""/>
-                    <pic:cNvPicPr/>
-                  </pic:nvPicPr>
-                  <pic:blipFill>
-                    <a:blip r:embed="rId21"/>
-                    <a:stretch>
-                      <a:fillRect/>
-                    </a:stretch>
-                  </pic:blipFill>
-                  <pic:spPr>
-                    <a:xfrm>
-                      <a:off x="0" y="0"/>
-                      <a:ext cx="5029713" cy="3449573"/>
-                    </a:xfrm>
-                    <a:prstGeom prst="rect">
-                      <a:avLst/>
-                    </a:prstGeom>
-                  </pic:spPr>
-                </pic:pic>
-              </a:graphicData>
-            </a:graphic>
-          </wp:inline>
-        </w:drawing>
-      </w:r>
-    </w:p>
-    <w:p>
-      <w:pPr>
-        <w:pStyle w:val="Legenda"/>
-        <w:spacing w:before="100"/>
-      </w:pPr>
-      <w:r>
-        <w:t xml:space="preserve">Rysunek </w:t>
-      </w:r>
-      <w:r>
-        <w:fldChar w:fldCharType="begin"/>
-      </w:r>
-      <w:r>
-        <w:instrText xml:space="preserve"> STYLEREF 1 \s </w:instrText>
-      </w:r>
-      <w:r>
-        <w:fldChar w:fldCharType="separate"/>
-      </w:r>
-      <w:r>
-        <w:rPr>
-          <w:noProof/>
-        </w:rPr>
-        <w:t>4</w:t>
-      </w:r>
-      <w:r>
-        <w:rPr>
-          <w:noProof/>
-        </w:rPr>
-        <w:fldChar w:fldCharType="end"/>
-      </w:r>
-      <w:r>
-        <w:t>.</w:t>
-      </w:r>
-      <w:r>
-        <w:fldChar w:fldCharType="begin"/>
-      </w:r>
-      <w:r>
-        <w:instrText xml:space="preserve"> SEQ Rysunek \* ARABIC \s 1 </w:instrText>
-      </w:r>
-      <w:r>
-        <w:fldChar w:fldCharType="separate"/>
-      </w:r>
-      <w:r>
-        <w:rPr>
-          <w:noProof/>
-        </w:rPr>
-        <w:t>5</w:t>
-      </w:r>
-      <w:r>
-        <w:rPr>
-          <w:noProof/>
-        </w:rPr>
-        <w:fldChar w:fldCharType="end"/>
-      </w:r>
-      <w:r>
-        <w:t xml:space="preserve"> Dodanie </w:t>
-      </w:r>
-      <w:r>
-        <w:t>Lekser++.lib</w:t>
-      </w:r>
-    </w:p>
-    <w:p/>
-    <w:p>
-      <w:r>
-        <w:lastRenderedPageBreak/>
-        <w:t xml:space="preserve">Tak skonfigurowany projekt jest gotowy do korzystania z </w:t>
-      </w:r>
-      <w:proofErr w:type="spellStart"/>
-      <w:r>
-        <w:t>Leksera</w:t>
-      </w:r>
-      <w:proofErr w:type="spellEnd"/>
-      <w:r>
-        <w:t xml:space="preserve">++. Aby korzystać z funkcjonalności biblioteki należy importować plik </w:t>
-      </w:r>
-      <w:proofErr w:type="spellStart"/>
-      <w:r>
-        <w:t>Lekser</w:t>
-      </w:r>
-      <w:proofErr w:type="spellEnd"/>
-      <w:r>
-        <w:t>++.h</w:t>
-      </w:r>
-    </w:p>
-    <w:p>
-      <w:r>
-        <w:rPr>
-          <w:rFonts w:ascii="Consolas" w:hAnsi="Consolas" w:cs="Consolas"/>
-          <w:color w:val="808080"/>
-          <w:sz w:val="19"/>
-          <w:szCs w:val="19"/>
-        </w:rPr>
-        <w:t>#</w:t>
-      </w:r>
-      <w:proofErr w:type="spellStart"/>
-      <w:r>
-        <w:rPr>
-          <w:rFonts w:ascii="Consolas" w:hAnsi="Consolas" w:cs="Consolas"/>
-          <w:color w:val="808080"/>
-          <w:sz w:val="19"/>
-          <w:szCs w:val="19"/>
-        </w:rPr>
-        <w:t>include</w:t>
-      </w:r>
-      <w:proofErr w:type="spellEnd"/>
-      <w:r>
-        <w:rPr>
-          <w:rFonts w:ascii="Consolas" w:hAnsi="Consolas" w:cs="Consolas"/>
-          <w:color w:val="000000"/>
-          <w:sz w:val="19"/>
-          <w:szCs w:val="19"/>
-        </w:rPr>
-        <w:t xml:space="preserve"> </w:t>
-      </w:r>
-      <w:r>
-        <w:rPr>
-          <w:rFonts w:ascii="Consolas" w:hAnsi="Consolas" w:cs="Consolas"/>
-          <w:color w:val="A31515"/>
-          <w:sz w:val="19"/>
-          <w:szCs w:val="19"/>
-        </w:rPr>
-        <w:t>"</w:t>
-      </w:r>
-      <w:proofErr w:type="spellStart"/>
-      <w:r>
-        <w:rPr>
-          <w:rFonts w:ascii="Consolas" w:hAnsi="Consolas" w:cs="Consolas"/>
-          <w:color w:val="A31515"/>
-          <w:sz w:val="19"/>
-          <w:szCs w:val="19"/>
-        </w:rPr>
-        <w:t>Lekser</w:t>
-      </w:r>
-      <w:proofErr w:type="spellEnd"/>
-      <w:r>
-        <w:rPr>
-          <w:rFonts w:ascii="Consolas" w:hAnsi="Consolas" w:cs="Consolas"/>
-          <w:color w:val="A31515"/>
-          <w:sz w:val="19"/>
-          <w:szCs w:val="19"/>
-        </w:rPr>
-        <w:t>++.h"</w:t>
-      </w:r>
-    </w:p>
-    <w:p>
-      <w:pPr>
-        <w:pStyle w:val="Nagwek2"/>
-      </w:pPr>
-      <w:bookmarkStart w:id="8" w:name="_Toc89974283"/>
-      <w:r>
-        <w:t>Dodatki</w:t>
-      </w:r>
-      <w:bookmarkEnd w:id="8"/>
     </w:p>
     <w:p>
       <w:r>
@@ -5013,7 +4021,7 @@
                     </pic:cNvPicPr>
                   </pic:nvPicPr>
                   <pic:blipFill>
-                    <a:blip r:embed="rId22">
+                    <a:blip r:embed="rId17">
                       <a:extLst>
                         <a:ext uri="{28A0092B-C50C-407E-A947-70E740481C1C}">
                           <a14:useLocalDpi xmlns:a14="http://schemas.microsoft.com/office/drawing/2010/main" val="0"/>
@@ -5086,12 +4094,12 @@
       <w:pPr>
         <w:pStyle w:val="Nagwek3"/>
       </w:pPr>
-      <w:bookmarkStart w:id="9" w:name="_Toc89974284"/>
+      <w:bookmarkStart w:id="8" w:name="_Toc90918429"/>
       <w:proofErr w:type="spellStart"/>
       <w:r>
         <w:t>Logger</w:t>
       </w:r>
-      <w:bookmarkEnd w:id="9"/>
+      <w:bookmarkEnd w:id="8"/>
       <w:proofErr w:type="spellEnd"/>
     </w:p>
     <w:p>
@@ -5160,7 +4168,7 @@
                     </pic:cNvPicPr>
                   </pic:nvPicPr>
                   <pic:blipFill>
-                    <a:blip r:embed="rId23">
+                    <a:blip r:embed="rId18">
                       <a:extLst>
                         <a:ext uri="{28A0092B-C50C-407E-A947-70E740481C1C}">
                           <a14:useLocalDpi xmlns:a14="http://schemas.microsoft.com/office/drawing/2010/main" val="0"/>
@@ -5324,7 +4332,7 @@
                     <pic:cNvPicPr/>
                   </pic:nvPicPr>
                   <pic:blipFill>
-                    <a:blip r:embed="rId24"/>
+                    <a:blip r:embed="rId19"/>
                     <a:stretch>
                       <a:fillRect/>
                     </a:stretch>
@@ -5422,79 +4430,236 @@
         </w:rPr>
         <w:t>error</w:t>
       </w:r>
-      <w:bookmarkStart w:id="10" w:name="_GoBack"/>
+      <w:r>
+        <w:t>, oprócz zapisywania w pliku wiadomości oznaczonej słowem [ERROR], wypisuje podaną wiadomość na standardowe wyjście, nadając jej czerwony kolor.</w:t>
+      </w:r>
+    </w:p>
+    <w:p>
+      <w:r>
+        <w:t xml:space="preserve">Możemy do logowanej </w:t>
+      </w:r>
+      <w:r>
+        <w:t xml:space="preserve">wiadomości </w:t>
+      </w:r>
+      <w:r>
+        <w:t xml:space="preserve">dodać czas, w którym zdarzenie miało miejsce, przez sterowanie flaga, poprzez funkcje </w:t>
+      </w:r>
+      <w:proofErr w:type="spellStart"/>
+      <w:r>
+        <w:rPr>
+          <w:i/>
+        </w:rPr>
+        <w:t>setTime</w:t>
+      </w:r>
+      <w:proofErr w:type="spellEnd"/>
+      <w:r>
+        <w:t>.</w:t>
+      </w:r>
+    </w:p>
+    <w:p>
+      <w:pPr>
+        <w:pStyle w:val="Nagwek3"/>
+      </w:pPr>
+      <w:bookmarkStart w:id="9" w:name="_Toc90918430"/>
+      <w:proofErr w:type="spellStart"/>
+      <w:r>
+        <w:t>Uuid</w:t>
+      </w:r>
+      <w:proofErr w:type="spellEnd"/>
+      <w:r>
+        <w:t xml:space="preserve"> I </w:t>
+      </w:r>
+      <w:proofErr w:type="spellStart"/>
+      <w:r>
+        <w:t>IdCreator</w:t>
+      </w:r>
+      <w:bookmarkEnd w:id="9"/>
+      <w:proofErr w:type="spellEnd"/>
+    </w:p>
+    <w:p>
+      <w:r>
+        <w:t xml:space="preserve">Dodatek </w:t>
+      </w:r>
+      <w:proofErr w:type="spellStart"/>
+      <w:r>
+        <w:rPr>
+          <w:i/>
+        </w:rPr>
+        <w:t>Uuid</w:t>
+      </w:r>
+      <w:proofErr w:type="spellEnd"/>
+      <w:r>
+        <w:t xml:space="preserve"> </w:t>
+      </w:r>
+      <w:r>
+        <w:t>pozwala na generowanie identyfikatora. Klasa generuje stu dwudziesto ośmio bitow</w:t>
+      </w:r>
+      <w:r>
+        <w:t>ą</w:t>
+      </w:r>
+      <w:r>
+        <w:t xml:space="preserve"> unikaln</w:t>
+      </w:r>
+      <w:r>
+        <w:t>ą</w:t>
+      </w:r>
+      <w:r>
+        <w:t xml:space="preserve"> </w:t>
+      </w:r>
+      <w:proofErr w:type="spellStart"/>
+      <w:r>
+        <w:t>etykiet</w:t>
+      </w:r>
+      <w:r>
+        <w:t>e</w:t>
+      </w:r>
+      <w:proofErr w:type="spellEnd"/>
+      <w:r>
+        <w:t>.</w:t>
+      </w:r>
+      <w:r>
+        <w:t xml:space="preserve"> Identyfikator jest ciągiem 36 znaków gdzie </w:t>
+      </w:r>
+      <w:r>
+        <w:t>ósmy, trzynasty, osiemnasty</w:t>
+      </w:r>
+      <w:r>
+        <w:t xml:space="preserve"> i </w:t>
+      </w:r>
+      <w:r>
+        <w:t>dwudziesty trzeci</w:t>
+      </w:r>
+      <w:r>
+        <w:t xml:space="preserve"> znak są myślnikami.</w:t>
+      </w:r>
+      <w:r>
+        <w:t xml:space="preserve"> Twórcą wykorzystanego algorytmu jest </w:t>
+      </w:r>
+      <w:r>
+        <w:t xml:space="preserve">Fernando Moreno </w:t>
+      </w:r>
+      <w:proofErr w:type="spellStart"/>
+      <w:r>
+        <w:t>Valles</w:t>
+      </w:r>
+      <w:proofErr w:type="spellEnd"/>
+      <w:sdt>
+        <w:sdtPr>
+          <w:id w:val="388228420"/>
+          <w:citation/>
+        </w:sdtPr>
+        <w:sdtContent>
+          <w:r>
+            <w:fldChar w:fldCharType="begin"/>
+          </w:r>
+          <w:r>
+            <w:instrText xml:space="preserve"> CITATION Fer20 \l 1045 </w:instrText>
+          </w:r>
+          <w:r>
+            <w:fldChar w:fldCharType="separate"/>
+          </w:r>
+          <w:r>
+            <w:rPr>
+              <w:noProof/>
+            </w:rPr>
+            <w:t xml:space="preserve"> (3)</w:t>
+          </w:r>
+          <w:r>
+            <w:fldChar w:fldCharType="end"/>
+          </w:r>
+        </w:sdtContent>
+      </w:sdt>
+      <w:r>
+        <w:t xml:space="preserve">. Metoda ta nie jest najlepszym sposobem otrzymywania </w:t>
+      </w:r>
+      <w:proofErr w:type="spellStart"/>
+      <w:r>
+        <w:t>uuid</w:t>
+      </w:r>
+      <w:proofErr w:type="spellEnd"/>
+      <w:r>
+        <w:t xml:space="preserve"> jednak </w:t>
+      </w:r>
+      <w:r>
+        <w:t>w nie dużych ilościach ma bardzo duże prawdopodobieństwo unikalności a jego niewątpliwą zaletą jest szybkość i prostota.</w:t>
+      </w:r>
+      <w:r>
+        <w:t xml:space="preserve"> Również</w:t>
+      </w:r>
+      <w:r>
+        <w:t xml:space="preserve"> </w:t>
+      </w:r>
+      <w:r>
+        <w:t>b</w:t>
+      </w:r>
+      <w:r>
+        <w:t xml:space="preserve">ardzo istotną zaletą jest brak dodatkowych zależności. </w:t>
+      </w:r>
+      <w:r>
+        <w:t xml:space="preserve">Wygenerowane identyfikatory </w:t>
+      </w:r>
+      <w:r>
+        <w:t xml:space="preserve">służą przede wszystkim do identyfikacji poszczególnych kroków automatu. Za brak duplikowania się kroków odpowiada klasa </w:t>
+      </w:r>
+      <w:proofErr w:type="spellStart"/>
+      <w:r>
+        <w:rPr>
+          <w:i/>
+        </w:rPr>
+        <w:t>IdCreator</w:t>
+      </w:r>
+      <w:proofErr w:type="spellEnd"/>
+      <w:r>
+        <w:rPr>
+          <w:i/>
+        </w:rPr>
+        <w:t xml:space="preserve">, </w:t>
+      </w:r>
+      <w:r>
+        <w:t>która</w:t>
+      </w:r>
+      <w:r>
+        <w:rPr>
+          <w:i/>
+        </w:rPr>
+        <w:t xml:space="preserve"> </w:t>
+      </w:r>
+      <w:r>
+        <w:t xml:space="preserve">na podstawie otrzymanych informacji potrafi zwrócić identyfikator kroku dla którego został wygenerowany już identyfikator, w przeciwnym razie generuje nowy </w:t>
+      </w:r>
+      <w:proofErr w:type="spellStart"/>
+      <w:r>
+        <w:t>uuid</w:t>
+      </w:r>
+      <w:proofErr w:type="spellEnd"/>
+      <w:r>
+        <w:t>.</w:t>
+      </w:r>
+    </w:p>
+    <w:p>
+      <w:pPr>
+        <w:pStyle w:val="Nagwek1"/>
+      </w:pPr>
+      <w:bookmarkStart w:id="10" w:name="_Toc90918431"/>
+      <w:r>
+        <w:t xml:space="preserve">Implementacja </w:t>
+      </w:r>
+      <w:proofErr w:type="spellStart"/>
+      <w:r>
+        <w:t>leksera</w:t>
+      </w:r>
       <w:bookmarkEnd w:id="10"/>
-      <w:r>
-        <w:t>, oprócz zapisywania w pliku wiadomości oznaczonej słowem [ERROR], wypisuje podaną wiadomość na standardowe wyjście, nadając jej czerwony kolor.</w:t>
-      </w:r>
-    </w:p>
-    <w:p>
-      <w:r>
-        <w:t xml:space="preserve">Możemy do logowanej </w:t>
-      </w:r>
-      <w:r>
-        <w:t xml:space="preserve">wiadomości </w:t>
-      </w:r>
-      <w:r>
-        <w:t xml:space="preserve">dodać czas, w którym zdarzenie miało miejsce, przez sterowanie flaga, poprzez funkcje </w:t>
-      </w:r>
-      <w:proofErr w:type="spellStart"/>
-      <w:r>
-        <w:rPr>
-          <w:i/>
-        </w:rPr>
-        <w:t>setTime</w:t>
-      </w:r>
       <w:proofErr w:type="spellEnd"/>
-      <w:r>
-        <w:t>.</w:t>
-      </w:r>
-    </w:p>
-    <w:p>
-      <w:pPr>
-        <w:pStyle w:val="Nagwek3"/>
-      </w:pPr>
-      <w:proofErr w:type="spellStart"/>
-      <w:r>
-        <w:t>Uuid</w:t>
-      </w:r>
-      <w:proofErr w:type="spellEnd"/>
-    </w:p>
-    <w:p>
-      <w:pPr>
-        <w:pStyle w:val="Nagwek3"/>
-      </w:pPr>
-      <w:proofErr w:type="spellStart"/>
-      <w:r>
-        <w:t>IdCreator</w:t>
-      </w:r>
-      <w:proofErr w:type="spellEnd"/>
-    </w:p>
-    <w:p/>
+    </w:p>
     <w:p>
       <w:pPr>
         <w:pStyle w:val="Nagwek1"/>
       </w:pPr>
-      <w:bookmarkStart w:id="11" w:name="_Toc89974285"/>
-      <w:r>
-        <w:t xml:space="preserve">Implementacja </w:t>
-      </w:r>
-      <w:proofErr w:type="spellStart"/>
-      <w:r>
-        <w:t>leksera</w:t>
+      <w:bookmarkStart w:id="11" w:name="_Toc90918432"/>
+      <w:r>
+        <w:t>Testy oraz działanie</w:t>
       </w:r>
       <w:bookmarkEnd w:id="11"/>
-      <w:proofErr w:type="spellEnd"/>
-    </w:p>
-    <w:p>
-      <w:pPr>
-        <w:pStyle w:val="Nagwek1"/>
-      </w:pPr>
-      <w:bookmarkStart w:id="12" w:name="_Toc89974286"/>
-      <w:r>
-        <w:t>Testy oraz działanie</w:t>
-      </w:r>
-      <w:bookmarkEnd w:id="12"/>
     </w:p>
     <w:p/>
     <w:p/>
@@ -5515,7 +4680,7 @@
     <w:p/>
     <w:p/>
     <w:p/>
-    <w:bookmarkStart w:id="13" w:name="_Toc89974287" w:displacedByCustomXml="next"/>
+    <w:bookmarkStart w:id="12" w:name="_Toc90918433" w:displacedByCustomXml="next"/>
     <w:sdt>
       <w:sdtPr>
         <w:rPr>
@@ -5540,7 +4705,7 @@
           <w:r>
             <w:t>Bibliografia</w:t>
           </w:r>
-          <w:bookmarkEnd w:id="13"/>
+          <w:bookmarkEnd w:id="12"/>
         </w:p>
         <w:sdt>
           <w:sdtPr>
@@ -5643,6 +4808,34 @@
               </w:r>
             </w:p>
             <w:p>
+              <w:pPr>
+                <w:pStyle w:val="Bibliografia"/>
+                <w:rPr>
+                  <w:noProof/>
+                </w:rPr>
+              </w:pPr>
+              <w:r>
+                <w:rPr>
+                  <w:noProof/>
+                </w:rPr>
+                <w:t xml:space="preserve">3. </w:t>
+              </w:r>
+              <w:r>
+                <w:rPr>
+                  <w:b/>
+                  <w:bCs/>
+                  <w:noProof/>
+                </w:rPr>
+                <w:t>Valles Fernando Moreno.</w:t>
+              </w:r>
+              <w:r>
+                <w:rPr>
+                  <w:noProof/>
+                </w:rPr>
+                <w:t xml:space="preserve"> github. [Online] [Zacytowano: 20 12 2020.] https://gist.github.com/fernandomv3/46a6d7656f50ee8d39dc#file-uuid-hpp.</w:t>
+              </w:r>
+            </w:p>
+            <w:p>
               <w:r>
                 <w:rPr>
                   <w:b/>
@@ -5657,13 +4850,1043 @@
     </w:sdt>
     <w:p>
       <w:pPr>
-        <w:shd w:val="clear" w:color="auto" w:fill="FFFFFF"/>
-        <w:spacing w:before="100" w:beforeAutospacing="1" w:after="24" w:line="240" w:lineRule="auto"/>
-        <w:ind w:left="408"/>
-        <w:rPr>
-          <w:rFonts w:ascii="Arial" w:eastAsia="Times New Roman" w:hAnsi="Arial" w:cs="Arial"/>
-          <w:color w:val="202122"/>
-          <w:szCs w:val="24"/>
+        <w:pStyle w:val="Nagwek1"/>
+        <w:numPr>
+          <w:ilvl w:val="0"/>
+          <w:numId w:val="0"/>
+        </w:numPr>
+        <w:ind w:left="432"/>
+        <w:rPr>
+          <w:rFonts w:eastAsia="Times New Roman"/>
+          <w:lang w:eastAsia="pl-PL"/>
+        </w:rPr>
+      </w:pPr>
+    </w:p>
+    <w:p>
+      <w:pPr>
+        <w:rPr>
+          <w:lang w:eastAsia="pl-PL"/>
+        </w:rPr>
+      </w:pPr>
+    </w:p>
+    <w:p>
+      <w:pPr>
+        <w:rPr>
+          <w:lang w:eastAsia="pl-PL"/>
+        </w:rPr>
+      </w:pPr>
+    </w:p>
+    <w:p>
+      <w:pPr>
+        <w:rPr>
+          <w:lang w:eastAsia="pl-PL"/>
+        </w:rPr>
+      </w:pPr>
+    </w:p>
+    <w:p>
+      <w:pPr>
+        <w:rPr>
+          <w:lang w:eastAsia="pl-PL"/>
+        </w:rPr>
+      </w:pPr>
+    </w:p>
+    <w:p>
+      <w:pPr>
+        <w:rPr>
+          <w:lang w:eastAsia="pl-PL"/>
+        </w:rPr>
+      </w:pPr>
+    </w:p>
+    <w:p>
+      <w:pPr>
+        <w:rPr>
+          <w:lang w:eastAsia="pl-PL"/>
+        </w:rPr>
+      </w:pPr>
+    </w:p>
+    <w:p>
+      <w:pPr>
+        <w:rPr>
+          <w:lang w:eastAsia="pl-PL"/>
+        </w:rPr>
+      </w:pPr>
+    </w:p>
+    <w:p>
+      <w:pPr>
+        <w:rPr>
+          <w:lang w:eastAsia="pl-PL"/>
+        </w:rPr>
+      </w:pPr>
+    </w:p>
+    <w:p>
+      <w:pPr>
+        <w:rPr>
+          <w:lang w:eastAsia="pl-PL"/>
+        </w:rPr>
+      </w:pPr>
+    </w:p>
+    <w:p>
+      <w:pPr>
+        <w:rPr>
+          <w:lang w:eastAsia="pl-PL"/>
+        </w:rPr>
+      </w:pPr>
+    </w:p>
+    <w:p>
+      <w:pPr>
+        <w:rPr>
+          <w:lang w:eastAsia="pl-PL"/>
+        </w:rPr>
+      </w:pPr>
+    </w:p>
+    <w:p>
+      <w:pPr>
+        <w:rPr>
+          <w:lang w:eastAsia="pl-PL"/>
+        </w:rPr>
+      </w:pPr>
+    </w:p>
+    <w:p>
+      <w:pPr>
+        <w:rPr>
+          <w:lang w:eastAsia="pl-PL"/>
+        </w:rPr>
+      </w:pPr>
+    </w:p>
+    <w:p>
+      <w:pPr>
+        <w:rPr>
+          <w:lang w:eastAsia="pl-PL"/>
+        </w:rPr>
+      </w:pPr>
+    </w:p>
+    <w:p>
+      <w:pPr>
+        <w:rPr>
+          <w:lang w:eastAsia="pl-PL"/>
+        </w:rPr>
+      </w:pPr>
+    </w:p>
+    <w:p>
+      <w:pPr>
+        <w:rPr>
+          <w:lang w:eastAsia="pl-PL"/>
+        </w:rPr>
+      </w:pPr>
+    </w:p>
+    <w:p>
+      <w:pPr>
+        <w:pStyle w:val="Nagwek1"/>
+        <w:rPr>
+          <w:rFonts w:eastAsia="Times New Roman"/>
+          <w:lang w:eastAsia="pl-PL"/>
+        </w:rPr>
+      </w:pPr>
+      <w:bookmarkStart w:id="13" w:name="_Toc90918434"/>
+      <w:r>
+        <w:rPr>
+          <w:rFonts w:eastAsia="Times New Roman"/>
+          <w:lang w:eastAsia="pl-PL"/>
+        </w:rPr>
+        <w:t>Dodatek A: Instalacja</w:t>
+      </w:r>
+      <w:bookmarkEnd w:id="13"/>
+      <w:r>
+        <w:rPr>
+          <w:rFonts w:eastAsia="Times New Roman"/>
+          <w:lang w:eastAsia="pl-PL"/>
+        </w:rPr>
+        <w:br/>
+      </w:r>
+    </w:p>
+    <w:p>
+      <w:proofErr w:type="spellStart"/>
+      <w:r>
+        <w:t>Lekser</w:t>
+      </w:r>
+      <w:proofErr w:type="spellEnd"/>
+      <w:r>
+        <w:t>++ jest dynamiczną biblioteką c++. Pokażę jak poprawnie dodać ją do naszego projektu na przykładzie visualStudio2019.</w:t>
+      </w:r>
+    </w:p>
+    <w:p>
+      <w:r>
+        <w:t>Na początku musimy dodać nagłówki biblioteki, w tym celu otwieramy właściwości projektu, klikając prawym przyciskiem na jego nazwę w Solution Explorer (Eksploratorze rozwiązań).</w:t>
+      </w:r>
+    </w:p>
+    <w:p>
+      <w:pPr>
+        <w:keepNext/>
+      </w:pPr>
+      <w:r>
+        <w:t>.</w:t>
+      </w:r>
+      <w:r>
+        <w:rPr>
+          <w:noProof/>
+          <w:lang w:eastAsia="pl-PL"/>
+        </w:rPr>
+        <w:drawing>
+          <wp:inline distT="0" distB="0" distL="0" distR="0" wp14:anchorId="36BC6FD9" wp14:editId="761BB7AA">
+            <wp:extent cx="2663687" cy="4675263"/>
+            <wp:effectExtent l="0" t="0" r="3810" b="0"/>
+            <wp:docPr id="1" name="Obraz 1" descr="C:\Users\Czapla\AppData\Local\Microsoft\Windows\INetCache\Content.Word\instrukcja1.jpg"/>
+            <wp:cNvGraphicFramePr>
+              <a:graphicFrameLocks xmlns:a="http://schemas.openxmlformats.org/drawingml/2006/main" noChangeAspect="1"/>
+            </wp:cNvGraphicFramePr>
+            <a:graphic xmlns:a="http://schemas.openxmlformats.org/drawingml/2006/main">
+              <a:graphicData uri="http://schemas.openxmlformats.org/drawingml/2006/picture">
+                <pic:pic xmlns:pic="http://schemas.openxmlformats.org/drawingml/2006/picture">
+                  <pic:nvPicPr>
+                    <pic:cNvPr id="0" name="Picture 12" descr="C:\Users\Czapla\AppData\Local\Microsoft\Windows\INetCache\Content.Word\instrukcja1.jpg"/>
+                    <pic:cNvPicPr>
+                      <a:picLocks noChangeAspect="1" noChangeArrowheads="1"/>
+                    </pic:cNvPicPr>
+                  </pic:nvPicPr>
+                  <pic:blipFill>
+                    <a:blip r:embed="rId20">
+                      <a:extLst>
+                        <a:ext uri="{28A0092B-C50C-407E-A947-70E740481C1C}">
+                          <a14:useLocalDpi xmlns:a14="http://schemas.microsoft.com/office/drawing/2010/main" val="0"/>
+                        </a:ext>
+                      </a:extLst>
+                    </a:blip>
+                    <a:srcRect/>
+                    <a:stretch>
+                      <a:fillRect/>
+                    </a:stretch>
+                  </pic:blipFill>
+                  <pic:spPr bwMode="auto">
+                    <a:xfrm>
+                      <a:off x="0" y="0"/>
+                      <a:ext cx="2663687" cy="4675263"/>
+                    </a:xfrm>
+                    <a:prstGeom prst="rect">
+                      <a:avLst/>
+                    </a:prstGeom>
+                    <a:noFill/>
+                    <a:ln>
+                      <a:noFill/>
+                    </a:ln>
+                  </pic:spPr>
+                </pic:pic>
+              </a:graphicData>
+            </a:graphic>
+          </wp:inline>
+        </w:drawing>
+      </w:r>
+    </w:p>
+    <w:p>
+      <w:pPr>
+        <w:pStyle w:val="Legenda"/>
+        <w:rPr>
+          <w:bCs/>
+          <w:color w:val="000000" w:themeColor="text1"/>
+        </w:rPr>
+      </w:pPr>
+      <w:r>
+        <w:rPr>
+          <w:rStyle w:val="Pogrubienie"/>
+          <w:b/>
+        </w:rPr>
+        <w:t xml:space="preserve">Rysunek </w:t>
+      </w:r>
+      <w:r>
+        <w:rPr>
+          <w:rStyle w:val="Pogrubienie"/>
+          <w:b/>
+        </w:rPr>
+        <w:fldChar w:fldCharType="begin"/>
+      </w:r>
+      <w:r>
+        <w:rPr>
+          <w:rStyle w:val="Pogrubienie"/>
+          <w:b/>
+        </w:rPr>
+        <w:instrText xml:space="preserve"> STYLEREF 1 \s </w:instrText>
+      </w:r>
+      <w:r>
+        <w:rPr>
+          <w:rStyle w:val="Pogrubienie"/>
+          <w:b/>
+        </w:rPr>
+        <w:fldChar w:fldCharType="separate"/>
+      </w:r>
+      <w:r>
+        <w:rPr>
+          <w:rStyle w:val="Pogrubienie"/>
+          <w:b/>
+          <w:noProof/>
+        </w:rPr>
+        <w:t>4</w:t>
+      </w:r>
+      <w:r>
+        <w:rPr>
+          <w:rStyle w:val="Pogrubienie"/>
+          <w:b/>
+        </w:rPr>
+        <w:fldChar w:fldCharType="end"/>
+      </w:r>
+      <w:r>
+        <w:rPr>
+          <w:rStyle w:val="Pogrubienie"/>
+          <w:b/>
+        </w:rPr>
+        <w:t>.</w:t>
+      </w:r>
+      <w:r>
+        <w:rPr>
+          <w:rStyle w:val="Pogrubienie"/>
+          <w:b/>
+        </w:rPr>
+        <w:fldChar w:fldCharType="begin"/>
+      </w:r>
+      <w:r>
+        <w:rPr>
+          <w:rStyle w:val="Pogrubienie"/>
+          <w:b/>
+        </w:rPr>
+        <w:instrText xml:space="preserve"> SEQ Rysunek \* ARABIC \s 1 </w:instrText>
+      </w:r>
+      <w:r>
+        <w:rPr>
+          <w:rStyle w:val="Pogrubienie"/>
+          <w:b/>
+        </w:rPr>
+        <w:fldChar w:fldCharType="separate"/>
+      </w:r>
+      <w:r>
+        <w:rPr>
+          <w:rStyle w:val="Pogrubienie"/>
+          <w:b/>
+          <w:noProof/>
+        </w:rPr>
+        <w:t>1</w:t>
+      </w:r>
+      <w:r>
+        <w:rPr>
+          <w:rStyle w:val="Pogrubienie"/>
+          <w:b/>
+        </w:rPr>
+        <w:fldChar w:fldCharType="end"/>
+      </w:r>
+      <w:r>
+        <w:rPr>
+          <w:rStyle w:val="Pogrubienie"/>
+          <w:b/>
+        </w:rPr>
+        <w:t xml:space="preserve"> Uruchomienie Właściwości</w:t>
+      </w:r>
+      <w:r>
+        <w:rPr>
+          <w:rStyle w:val="Pogrubienie"/>
+          <w:b/>
+        </w:rPr>
+        <w:t>.</w:t>
+      </w:r>
+    </w:p>
+    <w:p/>
+    <w:p>
+      <w:bookmarkStart w:id="14" w:name="_GoBack"/>
+    </w:p>
+    <w:p/>
+    <w:bookmarkEnd w:id="14"/>
+    <w:p/>
+    <w:p/>
+    <w:p/>
+    <w:p>
+      <w:r>
+        <w:t xml:space="preserve">W zakładce C/C++ szukamy własności </w:t>
+      </w:r>
+      <w:proofErr w:type="spellStart"/>
+      <w:r>
+        <w:t>Additional</w:t>
+      </w:r>
+      <w:proofErr w:type="spellEnd"/>
+      <w:r>
+        <w:t xml:space="preserve"> </w:t>
+      </w:r>
+      <w:proofErr w:type="spellStart"/>
+      <w:r>
+        <w:t>Include</w:t>
+      </w:r>
+      <w:proofErr w:type="spellEnd"/>
+      <w:r>
+        <w:t xml:space="preserve"> </w:t>
+      </w:r>
+      <w:proofErr w:type="spellStart"/>
+      <w:r>
+        <w:t>Directories</w:t>
+      </w:r>
+      <w:proofErr w:type="spellEnd"/>
+      <w:r>
+        <w:t xml:space="preserve"> (Dodatkowe katalogi plików nagłówkowych).</w:t>
+      </w:r>
+    </w:p>
+    <w:p>
+      <w:pPr>
+        <w:keepNext/>
+      </w:pPr>
+      <w:r>
+        <w:rPr>
+          <w:noProof/>
+          <w:lang w:eastAsia="pl-PL"/>
+        </w:rPr>
+        <w:lastRenderedPageBreak/>
+        <w:drawing>
+          <wp:inline distT="0" distB="0" distL="0" distR="0" wp14:anchorId="2061DAD0" wp14:editId="65142052">
+            <wp:extent cx="4731026" cy="3260315"/>
+            <wp:effectExtent l="0" t="0" r="0" b="0"/>
+            <wp:docPr id="4" name="Obraz 4"/>
+            <wp:cNvGraphicFramePr>
+              <a:graphicFrameLocks xmlns:a="http://schemas.openxmlformats.org/drawingml/2006/main" noChangeAspect="1"/>
+            </wp:cNvGraphicFramePr>
+            <a:graphic xmlns:a="http://schemas.openxmlformats.org/drawingml/2006/main">
+              <a:graphicData uri="http://schemas.openxmlformats.org/drawingml/2006/picture">
+                <pic:pic xmlns:pic="http://schemas.openxmlformats.org/drawingml/2006/picture">
+                  <pic:nvPicPr>
+                    <pic:cNvPr id="0" name=""/>
+                    <pic:cNvPicPr/>
+                  </pic:nvPicPr>
+                  <pic:blipFill>
+                    <a:blip r:embed="rId21"/>
+                    <a:stretch>
+                      <a:fillRect/>
+                    </a:stretch>
+                  </pic:blipFill>
+                  <pic:spPr>
+                    <a:xfrm>
+                      <a:off x="0" y="0"/>
+                      <a:ext cx="4736480" cy="3264074"/>
+                    </a:xfrm>
+                    <a:prstGeom prst="rect">
+                      <a:avLst/>
+                    </a:prstGeom>
+                  </pic:spPr>
+                </pic:pic>
+              </a:graphicData>
+            </a:graphic>
+          </wp:inline>
+        </w:drawing>
+      </w:r>
+    </w:p>
+    <w:p>
+      <w:pPr>
+        <w:pStyle w:val="Legenda"/>
+      </w:pPr>
+      <w:r>
+        <w:t xml:space="preserve">Rysunek </w:t>
+      </w:r>
+      <w:r>
+        <w:fldChar w:fldCharType="begin"/>
+      </w:r>
+      <w:r>
+        <w:instrText xml:space="preserve"> STYLEREF 1 \s </w:instrText>
+      </w:r>
+      <w:r>
+        <w:fldChar w:fldCharType="separate"/>
+      </w:r>
+      <w:r>
+        <w:rPr>
+          <w:noProof/>
+        </w:rPr>
+        <w:t>4</w:t>
+      </w:r>
+      <w:r>
+        <w:rPr>
+          <w:noProof/>
+        </w:rPr>
+        <w:fldChar w:fldCharType="end"/>
+      </w:r>
+      <w:r>
+        <w:t>.</w:t>
+      </w:r>
+      <w:r>
+        <w:fldChar w:fldCharType="begin"/>
+      </w:r>
+      <w:r>
+        <w:instrText xml:space="preserve"> SEQ Rysunek \* ARABIC \s 1 </w:instrText>
+      </w:r>
+      <w:r>
+        <w:fldChar w:fldCharType="separate"/>
+      </w:r>
+      <w:r>
+        <w:rPr>
+          <w:noProof/>
+        </w:rPr>
+        <w:t>2</w:t>
+      </w:r>
+      <w:r>
+        <w:rPr>
+          <w:noProof/>
+        </w:rPr>
+        <w:fldChar w:fldCharType="end"/>
+      </w:r>
+      <w:r>
+        <w:t xml:space="preserve"> </w:t>
+      </w:r>
+      <w:proofErr w:type="spellStart"/>
+      <w:r>
+        <w:t>Additional</w:t>
+      </w:r>
+      <w:proofErr w:type="spellEnd"/>
+      <w:r>
+        <w:t xml:space="preserve"> </w:t>
+      </w:r>
+      <w:proofErr w:type="spellStart"/>
+      <w:r>
+        <w:t>Include</w:t>
+      </w:r>
+      <w:proofErr w:type="spellEnd"/>
+      <w:r>
+        <w:t xml:space="preserve"> </w:t>
+      </w:r>
+      <w:proofErr w:type="spellStart"/>
+      <w:r>
+        <w:t>Directories</w:t>
+      </w:r>
+      <w:proofErr w:type="spellEnd"/>
+      <w:r>
+        <w:t>.</w:t>
+      </w:r>
+    </w:p>
+    <w:p>
+      <w:pPr>
+        <w:keepNext/>
+      </w:pPr>
+      <w:r>
+        <w:t xml:space="preserve">I dodajemy ścieżkę do folderu </w:t>
+      </w:r>
+      <w:proofErr w:type="spellStart"/>
+      <w:r>
+        <w:t>Lekser</w:t>
+      </w:r>
+      <w:proofErr w:type="spellEnd"/>
+      <w:r>
+        <w:t>++/</w:t>
+      </w:r>
+      <w:proofErr w:type="spellStart"/>
+      <w:r>
+        <w:t>src</w:t>
+      </w:r>
+      <w:proofErr w:type="spellEnd"/>
+      <w:r>
+        <w:t>.</w:t>
+      </w:r>
+    </w:p>
+    <w:p>
+      <w:pPr>
+        <w:keepNext/>
+      </w:pPr>
+      <w:r>
+        <w:rPr>
+          <w:noProof/>
+          <w:lang w:eastAsia="pl-PL"/>
+        </w:rPr>
+        <w:drawing>
+          <wp:inline distT="0" distB="0" distL="0" distR="0" wp14:anchorId="5028E3EC" wp14:editId="4BBCB16C">
+            <wp:extent cx="2830830" cy="2472690"/>
+            <wp:effectExtent l="0" t="0" r="7620" b="3810"/>
+            <wp:docPr id="8" name="Obraz 8" descr="instrukcja1"/>
+            <wp:cNvGraphicFramePr>
+              <a:graphicFrameLocks xmlns:a="http://schemas.openxmlformats.org/drawingml/2006/main" noChangeAspect="1"/>
+            </wp:cNvGraphicFramePr>
+            <a:graphic xmlns:a="http://schemas.openxmlformats.org/drawingml/2006/main">
+              <a:graphicData uri="http://schemas.openxmlformats.org/drawingml/2006/picture">
+                <pic:pic xmlns:pic="http://schemas.openxmlformats.org/drawingml/2006/picture">
+                  <pic:nvPicPr>
+                    <pic:cNvPr id="0" name="Picture 14" descr="instrukcja1"/>
+                    <pic:cNvPicPr>
+                      <a:picLocks noChangeAspect="1" noChangeArrowheads="1"/>
+                    </pic:cNvPicPr>
+                  </pic:nvPicPr>
+                  <pic:blipFill>
+                    <a:blip r:embed="rId22">
+                      <a:extLst>
+                        <a:ext uri="{28A0092B-C50C-407E-A947-70E740481C1C}">
+                          <a14:useLocalDpi xmlns:a14="http://schemas.microsoft.com/office/drawing/2010/main" val="0"/>
+                        </a:ext>
+                      </a:extLst>
+                    </a:blip>
+                    <a:srcRect/>
+                    <a:stretch>
+                      <a:fillRect/>
+                    </a:stretch>
+                  </pic:blipFill>
+                  <pic:spPr bwMode="auto">
+                    <a:xfrm>
+                      <a:off x="0" y="0"/>
+                      <a:ext cx="2830830" cy="2472690"/>
+                    </a:xfrm>
+                    <a:prstGeom prst="rect">
+                      <a:avLst/>
+                    </a:prstGeom>
+                    <a:noFill/>
+                    <a:ln>
+                      <a:noFill/>
+                    </a:ln>
+                  </pic:spPr>
+                </pic:pic>
+              </a:graphicData>
+            </a:graphic>
+          </wp:inline>
+        </w:drawing>
+      </w:r>
+    </w:p>
+    <w:p>
+      <w:pPr>
+        <w:pStyle w:val="Legenda"/>
+        <w:spacing w:before="100"/>
+      </w:pPr>
+      <w:r>
+        <w:t xml:space="preserve">Rysunek </w:t>
+      </w:r>
+      <w:r>
+        <w:fldChar w:fldCharType="begin"/>
+      </w:r>
+      <w:r>
+        <w:instrText xml:space="preserve"> STYLEREF 1 \s </w:instrText>
+      </w:r>
+      <w:r>
+        <w:fldChar w:fldCharType="separate"/>
+      </w:r>
+      <w:r>
+        <w:rPr>
+          <w:noProof/>
+        </w:rPr>
+        <w:t>4</w:t>
+      </w:r>
+      <w:r>
+        <w:rPr>
+          <w:noProof/>
+        </w:rPr>
+        <w:fldChar w:fldCharType="end"/>
+      </w:r>
+      <w:r>
+        <w:t>.</w:t>
+      </w:r>
+      <w:r>
+        <w:fldChar w:fldCharType="begin"/>
+      </w:r>
+      <w:r>
+        <w:instrText xml:space="preserve"> SEQ Rysunek \* ARABIC \s 1 </w:instrText>
+      </w:r>
+      <w:r>
+        <w:fldChar w:fldCharType="separate"/>
+      </w:r>
+      <w:r>
+        <w:rPr>
+          <w:noProof/>
+        </w:rPr>
+        <w:t>3</w:t>
+      </w:r>
+      <w:r>
+        <w:rPr>
+          <w:noProof/>
+        </w:rPr>
+        <w:fldChar w:fldCharType="end"/>
+      </w:r>
+      <w:r>
+        <w:t xml:space="preserve"> Dodawanie ścieżki.</w:t>
+      </w:r>
+    </w:p>
+    <w:p/>
+    <w:p/>
+    <w:p/>
+    <w:p/>
+    <w:p/>
+    <w:p>
+      <w:r>
+        <w:lastRenderedPageBreak/>
+        <w:t xml:space="preserve">W zakładce Linker (Konsolidator) w własności </w:t>
+      </w:r>
+      <w:proofErr w:type="spellStart"/>
+      <w:r>
+        <w:t>Additional</w:t>
+      </w:r>
+      <w:proofErr w:type="spellEnd"/>
+      <w:r>
+        <w:t xml:space="preserve"> </w:t>
+      </w:r>
+      <w:r>
+        <w:t>Library</w:t>
+      </w:r>
+      <w:r>
+        <w:t xml:space="preserve"> </w:t>
+      </w:r>
+      <w:proofErr w:type="spellStart"/>
+      <w:r>
+        <w:t>Directories</w:t>
+      </w:r>
+      <w:proofErr w:type="spellEnd"/>
+      <w:r>
+        <w:t xml:space="preserve"> (Dodatkowe katalogi biblioteki) dodajemy ścieżkę do katalogu </w:t>
+      </w:r>
+      <w:proofErr w:type="spellStart"/>
+      <w:r>
+        <w:t>Lekser</w:t>
+      </w:r>
+      <w:proofErr w:type="spellEnd"/>
+      <w:r>
+        <w:t>++/</w:t>
+      </w:r>
+      <w:proofErr w:type="spellStart"/>
+      <w:r>
+        <w:t>lib</w:t>
+      </w:r>
+      <w:proofErr w:type="spellEnd"/>
+      <w:r>
+        <w:t>.</w:t>
+      </w:r>
+    </w:p>
+    <w:p>
+      <w:pPr>
+        <w:keepNext/>
+      </w:pPr>
+      <w:r>
+        <w:rPr>
+          <w:noProof/>
+          <w:lang w:eastAsia="pl-PL"/>
+        </w:rPr>
+        <w:drawing>
+          <wp:inline distT="0" distB="0" distL="0" distR="0" wp14:anchorId="20EF4A29" wp14:editId="16FCDD24">
+            <wp:extent cx="4489488" cy="3077155"/>
+            <wp:effectExtent l="0" t="0" r="6350" b="9525"/>
+            <wp:docPr id="5" name="Obraz 5"/>
+            <wp:cNvGraphicFramePr>
+              <a:graphicFrameLocks xmlns:a="http://schemas.openxmlformats.org/drawingml/2006/main" noChangeAspect="1"/>
+            </wp:cNvGraphicFramePr>
+            <a:graphic xmlns:a="http://schemas.openxmlformats.org/drawingml/2006/main">
+              <a:graphicData uri="http://schemas.openxmlformats.org/drawingml/2006/picture">
+                <pic:pic xmlns:pic="http://schemas.openxmlformats.org/drawingml/2006/picture">
+                  <pic:nvPicPr>
+                    <pic:cNvPr id="0" name=""/>
+                    <pic:cNvPicPr/>
+                  </pic:nvPicPr>
+                  <pic:blipFill>
+                    <a:blip r:embed="rId23"/>
+                    <a:stretch>
+                      <a:fillRect/>
+                    </a:stretch>
+                  </pic:blipFill>
+                  <pic:spPr>
+                    <a:xfrm>
+                      <a:off x="0" y="0"/>
+                      <a:ext cx="4503986" cy="3087092"/>
+                    </a:xfrm>
+                    <a:prstGeom prst="rect">
+                      <a:avLst/>
+                    </a:prstGeom>
+                  </pic:spPr>
+                </pic:pic>
+              </a:graphicData>
+            </a:graphic>
+          </wp:inline>
+        </w:drawing>
+      </w:r>
+    </w:p>
+    <w:p>
+      <w:pPr>
+        <w:pStyle w:val="Legenda"/>
+        <w:spacing w:before="100"/>
+      </w:pPr>
+      <w:r>
+        <w:t xml:space="preserve">Rysunek </w:t>
+      </w:r>
+      <w:r>
+        <w:fldChar w:fldCharType="begin"/>
+      </w:r>
+      <w:r>
+        <w:instrText xml:space="preserve"> STYLEREF 1 \s </w:instrText>
+      </w:r>
+      <w:r>
+        <w:fldChar w:fldCharType="separate"/>
+      </w:r>
+      <w:r>
+        <w:rPr>
+          <w:noProof/>
+        </w:rPr>
+        <w:t>4</w:t>
+      </w:r>
+      <w:r>
+        <w:rPr>
+          <w:noProof/>
+        </w:rPr>
+        <w:fldChar w:fldCharType="end"/>
+      </w:r>
+      <w:r>
+        <w:t>.</w:t>
+      </w:r>
+      <w:r>
+        <w:fldChar w:fldCharType="begin"/>
+      </w:r>
+      <w:r>
+        <w:instrText xml:space="preserve"> SEQ Rysunek \* ARABIC \s 1 </w:instrText>
+      </w:r>
+      <w:r>
+        <w:fldChar w:fldCharType="separate"/>
+      </w:r>
+      <w:r>
+        <w:rPr>
+          <w:noProof/>
+        </w:rPr>
+        <w:t>4</w:t>
+      </w:r>
+      <w:r>
+        <w:rPr>
+          <w:noProof/>
+        </w:rPr>
+        <w:fldChar w:fldCharType="end"/>
+      </w:r>
+      <w:r>
+        <w:t xml:space="preserve"> </w:t>
+      </w:r>
+      <w:proofErr w:type="spellStart"/>
+      <w:r>
+        <w:t>Additional</w:t>
+      </w:r>
+      <w:proofErr w:type="spellEnd"/>
+      <w:r>
+        <w:t xml:space="preserve"> Library </w:t>
+      </w:r>
+      <w:proofErr w:type="spellStart"/>
+      <w:r>
+        <w:t>Directories</w:t>
+      </w:r>
+      <w:proofErr w:type="spellEnd"/>
+      <w:r>
+        <w:t>.</w:t>
+      </w:r>
+    </w:p>
+    <w:p>
+      <w:r>
+        <w:t xml:space="preserve">Przechodzimy do Linker (Konsolidator)-&gt;Input (Dane wejściowe) i właściwość </w:t>
+      </w:r>
+      <w:proofErr w:type="spellStart"/>
+      <w:r>
+        <w:t>Additional</w:t>
+      </w:r>
+      <w:proofErr w:type="spellEnd"/>
+      <w:r>
+        <w:t xml:space="preserve"> </w:t>
+      </w:r>
+      <w:proofErr w:type="spellStart"/>
+      <w:r>
+        <w:t>Dependencies</w:t>
+      </w:r>
+      <w:proofErr w:type="spellEnd"/>
+      <w:r>
+        <w:t xml:space="preserve"> (Dodatkowe zależności) wzbogacamy o </w:t>
+      </w:r>
+      <w:proofErr w:type="spellStart"/>
+      <w:r>
+        <w:t>Lekser</w:t>
+      </w:r>
+      <w:proofErr w:type="spellEnd"/>
+      <w:r>
+        <w:t>++.</w:t>
+      </w:r>
+      <w:proofErr w:type="spellStart"/>
+      <w:r>
+        <w:t>lib</w:t>
+      </w:r>
+      <w:proofErr w:type="spellEnd"/>
+      <w:r>
+        <w:t>.</w:t>
+      </w:r>
+    </w:p>
+    <w:p>
+      <w:pPr>
+        <w:keepNext/>
+      </w:pPr>
+      <w:r>
+        <w:rPr>
+          <w:noProof/>
+          <w:lang w:eastAsia="pl-PL"/>
+        </w:rPr>
+        <w:drawing>
+          <wp:inline distT="0" distB="0" distL="0" distR="0" wp14:anchorId="7DBC642C" wp14:editId="3F5BF1BB">
+            <wp:extent cx="4858247" cy="3331975"/>
+            <wp:effectExtent l="0" t="0" r="0" b="1905"/>
+            <wp:docPr id="6" name="Obraz 6"/>
+            <wp:cNvGraphicFramePr>
+              <a:graphicFrameLocks xmlns:a="http://schemas.openxmlformats.org/drawingml/2006/main" noChangeAspect="1"/>
+            </wp:cNvGraphicFramePr>
+            <a:graphic xmlns:a="http://schemas.openxmlformats.org/drawingml/2006/main">
+              <a:graphicData uri="http://schemas.openxmlformats.org/drawingml/2006/picture">
+                <pic:pic xmlns:pic="http://schemas.openxmlformats.org/drawingml/2006/picture">
+                  <pic:nvPicPr>
+                    <pic:cNvPr id="0" name=""/>
+                    <pic:cNvPicPr/>
+                  </pic:nvPicPr>
+                  <pic:blipFill>
+                    <a:blip r:embed="rId24"/>
+                    <a:stretch>
+                      <a:fillRect/>
+                    </a:stretch>
+                  </pic:blipFill>
+                  <pic:spPr>
+                    <a:xfrm>
+                      <a:off x="0" y="0"/>
+                      <a:ext cx="4878909" cy="3346146"/>
+                    </a:xfrm>
+                    <a:prstGeom prst="rect">
+                      <a:avLst/>
+                    </a:prstGeom>
+                  </pic:spPr>
+                </pic:pic>
+              </a:graphicData>
+            </a:graphic>
+          </wp:inline>
+        </w:drawing>
+      </w:r>
+    </w:p>
+    <w:p>
+      <w:pPr>
+        <w:pStyle w:val="Legenda"/>
+        <w:spacing w:before="100"/>
+      </w:pPr>
+      <w:r>
+        <w:t xml:space="preserve">Rysunek </w:t>
+      </w:r>
+      <w:r>
+        <w:fldChar w:fldCharType="begin"/>
+      </w:r>
+      <w:r>
+        <w:instrText xml:space="preserve"> STYLEREF 1 \s </w:instrText>
+      </w:r>
+      <w:r>
+        <w:fldChar w:fldCharType="separate"/>
+      </w:r>
+      <w:r>
+        <w:rPr>
+          <w:noProof/>
+        </w:rPr>
+        <w:t>4</w:t>
+      </w:r>
+      <w:r>
+        <w:rPr>
+          <w:noProof/>
+        </w:rPr>
+        <w:fldChar w:fldCharType="end"/>
+      </w:r>
+      <w:r>
+        <w:t>.</w:t>
+      </w:r>
+      <w:r>
+        <w:fldChar w:fldCharType="begin"/>
+      </w:r>
+      <w:r>
+        <w:instrText xml:space="preserve"> SEQ Rysunek \* ARABIC \s 1 </w:instrText>
+      </w:r>
+      <w:r>
+        <w:fldChar w:fldCharType="separate"/>
+      </w:r>
+      <w:r>
+        <w:rPr>
+          <w:noProof/>
+        </w:rPr>
+        <w:t>5</w:t>
+      </w:r>
+      <w:r>
+        <w:rPr>
+          <w:noProof/>
+        </w:rPr>
+        <w:fldChar w:fldCharType="end"/>
+      </w:r>
+      <w:r>
+        <w:t xml:space="preserve"> Dodanie </w:t>
+      </w:r>
+      <w:r>
+        <w:t>Lekser++.lib</w:t>
+      </w:r>
+    </w:p>
+    <w:p/>
+    <w:p>
+      <w:r>
+        <w:lastRenderedPageBreak/>
+        <w:t xml:space="preserve">Tak skonfigurowany projekt jest gotowy do korzystania z </w:t>
+      </w:r>
+      <w:proofErr w:type="spellStart"/>
+      <w:r>
+        <w:t>Leksera</w:t>
+      </w:r>
+      <w:proofErr w:type="spellEnd"/>
+      <w:r>
+        <w:t xml:space="preserve">++. Aby korzystać z funkcjonalności biblioteki należy importować plik </w:t>
+      </w:r>
+      <w:proofErr w:type="spellStart"/>
+      <w:r>
+        <w:t>Lekser</w:t>
+      </w:r>
+      <w:proofErr w:type="spellEnd"/>
+      <w:r>
+        <w:t>++.h</w:t>
+      </w:r>
+    </w:p>
+    <w:p>
+      <w:r>
+        <w:rPr>
+          <w:rFonts w:ascii="Consolas" w:hAnsi="Consolas" w:cs="Consolas"/>
+          <w:color w:val="808080"/>
+          <w:sz w:val="19"/>
+          <w:szCs w:val="19"/>
+        </w:rPr>
+        <w:t>#</w:t>
+      </w:r>
+      <w:proofErr w:type="spellStart"/>
+      <w:r>
+        <w:rPr>
+          <w:rFonts w:ascii="Consolas" w:hAnsi="Consolas" w:cs="Consolas"/>
+          <w:color w:val="808080"/>
+          <w:sz w:val="19"/>
+          <w:szCs w:val="19"/>
+        </w:rPr>
+        <w:t>include</w:t>
+      </w:r>
+      <w:proofErr w:type="spellEnd"/>
+      <w:r>
+        <w:rPr>
+          <w:rFonts w:ascii="Consolas" w:hAnsi="Consolas" w:cs="Consolas"/>
+          <w:color w:val="000000"/>
+          <w:sz w:val="19"/>
+          <w:szCs w:val="19"/>
+        </w:rPr>
+        <w:t xml:space="preserve"> </w:t>
+      </w:r>
+      <w:r>
+        <w:rPr>
+          <w:rFonts w:ascii="Consolas" w:hAnsi="Consolas" w:cs="Consolas"/>
+          <w:color w:val="A31515"/>
+          <w:sz w:val="19"/>
+          <w:szCs w:val="19"/>
+        </w:rPr>
+        <w:t>"</w:t>
+      </w:r>
+      <w:proofErr w:type="spellStart"/>
+      <w:r>
+        <w:rPr>
+          <w:rFonts w:ascii="Consolas" w:hAnsi="Consolas" w:cs="Consolas"/>
+          <w:color w:val="A31515"/>
+          <w:sz w:val="19"/>
+          <w:szCs w:val="19"/>
+        </w:rPr>
+        <w:t>Lekser</w:t>
+      </w:r>
+      <w:proofErr w:type="spellEnd"/>
+      <w:r>
+        <w:rPr>
+          <w:rFonts w:ascii="Consolas" w:hAnsi="Consolas" w:cs="Consolas"/>
+          <w:color w:val="A31515"/>
+          <w:sz w:val="19"/>
+          <w:szCs w:val="19"/>
+        </w:rPr>
+        <w:t>++.h"</w:t>
+      </w:r>
+    </w:p>
+    <w:p>
+      <w:pPr>
+        <w:rPr>
           <w:lang w:eastAsia="pl-PL"/>
         </w:rPr>
       </w:pPr>
@@ -8353,11 +8576,33 @@
     <b:Publisher>John Wiley &amp; Sons</b:Publisher>
     <b:RefOrder>1</b:RefOrder>
   </b:Source>
+  <b:Source>
+    <b:Tag>Fer20</b:Tag>
+    <b:SourceType>InternetSite</b:SourceType>
+    <b:Guid>{B06853F3-FBAB-4507-9359-2BEC2AC9CA86}</b:Guid>
+    <b:Title>github</b:Title>
+    <b:Author>
+      <b:Author>
+        <b:NameList>
+          <b:Person>
+            <b:Last>Valles</b:Last>
+            <b:First>Fernando</b:First>
+            <b:Middle>Moreno</b:Middle>
+          </b:Person>
+        </b:NameList>
+      </b:Author>
+    </b:Author>
+    <b:YearAccessed>2020</b:YearAccessed>
+    <b:MonthAccessed>12</b:MonthAccessed>
+    <b:DayAccessed>20</b:DayAccessed>
+    <b:URL>https://gist.github.com/fernandomv3/46a6d7656f50ee8d39dc#file-uuid-hpp</b:URL>
+    <b:RefOrder>3</b:RefOrder>
+  </b:Source>
 </b:Sources>
 </file>
 
 <file path=customXml/itemProps1.xml><?xml version="1.0" encoding="utf-8"?>
-<ds:datastoreItem xmlns:ds="http://schemas.openxmlformats.org/officeDocument/2006/customXml" ds:itemID="{01AF865C-E57A-47CE-A425-8924C3500F70}">
+<ds:datastoreItem xmlns:ds="http://schemas.openxmlformats.org/officeDocument/2006/customXml" ds:itemID="{77ADE991-829C-4B97-8C4C-5AA7951F2FBA}">
   <ds:schemaRefs>
     <ds:schemaRef ds:uri="http://schemas.openxmlformats.org/officeDocument/2006/bibliography"/>
   </ds:schemaRefs>

</xml_diff>